<commit_message>
the SRS (all the versions are corrupted the srs template and the dental clinnic
</commit_message>
<xml_diff>
--- a/PL_useful_documents/dentix in progress.docx
+++ b/PL_useful_documents/dentix in progress.docx
@@ -9,7 +9,7 @@
     </w:p>
     <w:p>
       <w:pPr>
-        <w:pStyle w:val="Ttulo"/>
+        <w:pStyle w:val="Title"/>
       </w:pPr>
       <w:r>
         <w:t>Software Requirements Specification</w:t>
@@ -17,7 +17,7 @@
     </w:p>
     <w:p>
       <w:pPr>
-        <w:pStyle w:val="Ttulo"/>
+        <w:pStyle w:val="Title"/>
         <w:spacing w:before="0" w:after="400"/>
         <w:rPr>
           <w:sz w:val="40"/>
@@ -32,7 +32,7 @@
     </w:p>
     <w:p>
       <w:pPr>
-        <w:pStyle w:val="Ttulo"/>
+        <w:pStyle w:val="Title"/>
       </w:pPr>
       <w:r>
         <w:t>CLINIC DENTIX</w:t>
@@ -43,8 +43,13 @@
         <w:pStyle w:val="ByLine"/>
       </w:pPr>
       <w:r>
-        <w:t>Version 1.0 approved</w:t>
-      </w:r>
+        <w:t xml:space="preserve">Version 1.0 </w:t>
+      </w:r>
+      <w:proofErr w:type="gramStart"/>
+      <w:r>
+        <w:t>approved</w:t>
+      </w:r>
+      <w:proofErr w:type="gramEnd"/>
     </w:p>
     <w:p>
       <w:pPr>
@@ -117,7 +122,7 @@
     </w:p>
     <w:p>
       <w:pPr>
-        <w:pStyle w:val="TDC1"/>
+        <w:pStyle w:val="TOC1"/>
       </w:pPr>
       <w:r>
         <w:rPr>
@@ -164,7 +169,7 @@
     </w:p>
     <w:p>
       <w:pPr>
-        <w:pStyle w:val="TDC1"/>
+        <w:pStyle w:val="TOC1"/>
       </w:pPr>
       <w:r>
         <w:t>Revision History</w:t>
@@ -190,7 +195,7 @@
     </w:p>
     <w:p>
       <w:pPr>
-        <w:pStyle w:val="TDC1"/>
+        <w:pStyle w:val="TOC1"/>
       </w:pPr>
       <w:r>
         <w:t>1.</w:t>
@@ -220,7 +225,7 @@
     </w:p>
     <w:p>
       <w:pPr>
-        <w:pStyle w:val="TDC2"/>
+        <w:pStyle w:val="TOC2"/>
         <w:tabs>
           <w:tab w:val="left" w:pos="720"/>
         </w:tabs>
@@ -285,7 +290,7 @@
     </w:p>
     <w:p>
       <w:pPr>
-        <w:pStyle w:val="TDC2"/>
+        <w:pStyle w:val="TOC2"/>
         <w:tabs>
           <w:tab w:val="left" w:pos="720"/>
         </w:tabs>
@@ -350,7 +355,7 @@
     </w:p>
     <w:p>
       <w:pPr>
-        <w:pStyle w:val="TDC2"/>
+        <w:pStyle w:val="TOC2"/>
         <w:tabs>
           <w:tab w:val="left" w:pos="720"/>
         </w:tabs>
@@ -415,7 +420,7 @@
     </w:p>
     <w:p>
       <w:pPr>
-        <w:pStyle w:val="TDC2"/>
+        <w:pStyle w:val="TOC2"/>
         <w:tabs>
           <w:tab w:val="left" w:pos="720"/>
         </w:tabs>
@@ -480,7 +485,7 @@
     </w:p>
     <w:p>
       <w:pPr>
-        <w:pStyle w:val="TDC2"/>
+        <w:pStyle w:val="TOC2"/>
         <w:tabs>
           <w:tab w:val="left" w:pos="720"/>
         </w:tabs>
@@ -545,7 +550,7 @@
     </w:p>
     <w:p>
       <w:pPr>
-        <w:pStyle w:val="TDC1"/>
+        <w:pStyle w:val="TOC1"/>
       </w:pPr>
       <w:r>
         <w:t>2.</w:t>
@@ -575,7 +580,7 @@
     </w:p>
     <w:p>
       <w:pPr>
-        <w:pStyle w:val="TDC2"/>
+        <w:pStyle w:val="TOC2"/>
         <w:tabs>
           <w:tab w:val="left" w:pos="720"/>
         </w:tabs>
@@ -640,7 +645,7 @@
     </w:p>
     <w:p>
       <w:pPr>
-        <w:pStyle w:val="TDC2"/>
+        <w:pStyle w:val="TOC2"/>
         <w:tabs>
           <w:tab w:val="left" w:pos="720"/>
         </w:tabs>
@@ -705,7 +710,7 @@
     </w:p>
     <w:p>
       <w:pPr>
-        <w:pStyle w:val="TDC2"/>
+        <w:pStyle w:val="TOC2"/>
         <w:tabs>
           <w:tab w:val="left" w:pos="720"/>
         </w:tabs>
@@ -770,7 +775,7 @@
     </w:p>
     <w:p>
       <w:pPr>
-        <w:pStyle w:val="TDC2"/>
+        <w:pStyle w:val="TOC2"/>
         <w:tabs>
           <w:tab w:val="left" w:pos="720"/>
         </w:tabs>
@@ -835,7 +840,7 @@
     </w:p>
     <w:p>
       <w:pPr>
-        <w:pStyle w:val="TDC2"/>
+        <w:pStyle w:val="TOC2"/>
         <w:tabs>
           <w:tab w:val="left" w:pos="720"/>
         </w:tabs>
@@ -900,7 +905,7 @@
     </w:p>
     <w:p>
       <w:pPr>
-        <w:pStyle w:val="TDC2"/>
+        <w:pStyle w:val="TOC2"/>
         <w:tabs>
           <w:tab w:val="left" w:pos="720"/>
         </w:tabs>
@@ -965,7 +970,7 @@
     </w:p>
     <w:p>
       <w:pPr>
-        <w:pStyle w:val="TDC2"/>
+        <w:pStyle w:val="TOC2"/>
         <w:tabs>
           <w:tab w:val="left" w:pos="720"/>
         </w:tabs>
@@ -1030,7 +1035,7 @@
     </w:p>
     <w:p>
       <w:pPr>
-        <w:pStyle w:val="TDC1"/>
+        <w:pStyle w:val="TOC1"/>
       </w:pPr>
       <w:r>
         <w:t>3.</w:t>
@@ -1060,7 +1065,7 @@
     </w:p>
     <w:p>
       <w:pPr>
-        <w:pStyle w:val="TDC2"/>
+        <w:pStyle w:val="TOC2"/>
         <w:tabs>
           <w:tab w:val="left" w:pos="720"/>
         </w:tabs>
@@ -1125,7 +1130,7 @@
     </w:p>
     <w:p>
       <w:pPr>
-        <w:pStyle w:val="TDC2"/>
+        <w:pStyle w:val="TOC2"/>
         <w:tabs>
           <w:tab w:val="left" w:pos="720"/>
         </w:tabs>
@@ -1190,7 +1195,7 @@
     </w:p>
     <w:p>
       <w:pPr>
-        <w:pStyle w:val="TDC2"/>
+        <w:pStyle w:val="TOC2"/>
         <w:tabs>
           <w:tab w:val="left" w:pos="720"/>
         </w:tabs>
@@ -1255,7 +1260,7 @@
     </w:p>
     <w:p>
       <w:pPr>
-        <w:pStyle w:val="TDC2"/>
+        <w:pStyle w:val="TOC2"/>
         <w:tabs>
           <w:tab w:val="left" w:pos="720"/>
         </w:tabs>
@@ -1320,7 +1325,7 @@
     </w:p>
     <w:p>
       <w:pPr>
-        <w:pStyle w:val="TDC1"/>
+        <w:pStyle w:val="TOC1"/>
       </w:pPr>
       <w:r>
         <w:t>4.</w:t>
@@ -1350,7 +1355,7 @@
     </w:p>
     <w:p>
       <w:pPr>
-        <w:pStyle w:val="TDC2"/>
+        <w:pStyle w:val="TOC2"/>
         <w:tabs>
           <w:tab w:val="left" w:pos="720"/>
         </w:tabs>
@@ -1415,7 +1420,7 @@
     </w:p>
     <w:p>
       <w:pPr>
-        <w:pStyle w:val="TDC2"/>
+        <w:pStyle w:val="TOC2"/>
         <w:tabs>
           <w:tab w:val="left" w:pos="720"/>
         </w:tabs>
@@ -1480,7 +1485,7 @@
     </w:p>
     <w:p>
       <w:pPr>
-        <w:pStyle w:val="TDC1"/>
+        <w:pStyle w:val="TOC1"/>
       </w:pPr>
       <w:r>
         <w:t>5.</w:t>
@@ -1510,7 +1515,7 @@
     </w:p>
     <w:p>
       <w:pPr>
-        <w:pStyle w:val="TDC2"/>
+        <w:pStyle w:val="TOC2"/>
         <w:tabs>
           <w:tab w:val="left" w:pos="720"/>
         </w:tabs>
@@ -1575,7 +1580,7 @@
     </w:p>
     <w:p>
       <w:pPr>
-        <w:pStyle w:val="TDC2"/>
+        <w:pStyle w:val="TOC2"/>
         <w:tabs>
           <w:tab w:val="left" w:pos="720"/>
         </w:tabs>
@@ -1640,7 +1645,7 @@
     </w:p>
     <w:p>
       <w:pPr>
-        <w:pStyle w:val="TDC2"/>
+        <w:pStyle w:val="TOC2"/>
         <w:tabs>
           <w:tab w:val="left" w:pos="720"/>
         </w:tabs>
@@ -1705,7 +1710,7 @@
     </w:p>
     <w:p>
       <w:pPr>
-        <w:pStyle w:val="TDC2"/>
+        <w:pStyle w:val="TOC2"/>
         <w:tabs>
           <w:tab w:val="left" w:pos="720"/>
         </w:tabs>
@@ -1770,7 +1775,7 @@
     </w:p>
     <w:p>
       <w:pPr>
-        <w:pStyle w:val="TDC2"/>
+        <w:pStyle w:val="TOC2"/>
         <w:tabs>
           <w:tab w:val="left" w:pos="720"/>
         </w:tabs>
@@ -1835,7 +1840,7 @@
     </w:p>
     <w:p>
       <w:pPr>
-        <w:pStyle w:val="TDC1"/>
+        <w:pStyle w:val="TOC1"/>
       </w:pPr>
       <w:r>
         <w:t>6.</w:t>
@@ -1865,7 +1870,7 @@
     </w:p>
     <w:p>
       <w:pPr>
-        <w:pStyle w:val="TDC1"/>
+        <w:pStyle w:val="TOC1"/>
       </w:pPr>
       <w:r>
         <w:t>Appendix A: Glossary</w:t>
@@ -1891,7 +1896,7 @@
     </w:p>
     <w:p>
       <w:pPr>
-        <w:pStyle w:val="TDC1"/>
+        <w:pStyle w:val="TOC1"/>
       </w:pPr>
       <w:r>
         <w:t>Appendix B: Analysis Models</w:t>
@@ -1917,7 +1922,7 @@
     </w:p>
     <w:p>
       <w:pPr>
-        <w:pStyle w:val="TDC1"/>
+        <w:pStyle w:val="TOC1"/>
       </w:pPr>
       <w:r>
         <w:t>Appendix C: To Be Determined List</w:t>
@@ -1998,12 +2003,6 @@
         <w:gridCol w:w="1584"/>
       </w:tblGrid>
       <w:tr>
-        <w:tblPrEx>
-          <w:tblCellMar>
-            <w:top w:w="0" w:type="dxa"/>
-            <w:bottom w:w="0" w:type="dxa"/>
-          </w:tblCellMar>
-        </w:tblPrEx>
         <w:tc>
           <w:tcPr>
             <w:tcW w:w="2160" w:type="dxa"/>
@@ -2098,12 +2097,6 @@
         </w:tc>
       </w:tr>
       <w:tr>
-        <w:tblPrEx>
-          <w:tblCellMar>
-            <w:top w:w="0" w:type="dxa"/>
-            <w:bottom w:w="0" w:type="dxa"/>
-          </w:tblCellMar>
-        </w:tblPrEx>
         <w:tc>
           <w:tcPr>
             <w:tcW w:w="2160" w:type="dxa"/>
@@ -2170,12 +2163,6 @@
         </w:tc>
       </w:tr>
       <w:tr>
-        <w:tblPrEx>
-          <w:tblCellMar>
-            <w:top w:w="0" w:type="dxa"/>
-            <w:bottom w:w="0" w:type="dxa"/>
-          </w:tblCellMar>
-        </w:tblPrEx>
         <w:tc>
           <w:tcPr>
             <w:tcW w:w="2160" w:type="dxa"/>
@@ -2252,7 +2239,7 @@
     </w:p>
     <w:p>
       <w:pPr>
-        <w:pStyle w:val="Ttulo1"/>
+        <w:pStyle w:val="Heading1"/>
       </w:pPr>
       <w:bookmarkStart w:id="7" w:name="_Toc439994665"/>
       <w:bookmarkStart w:id="8" w:name="_Toc441230972"/>
@@ -2265,7 +2252,7 @@
     </w:p>
     <w:p>
       <w:pPr>
-        <w:pStyle w:val="Ttulo2"/>
+        <w:pStyle w:val="Heading2"/>
       </w:pPr>
       <w:bookmarkStart w:id="9" w:name="_Toc439994667"/>
       <w:bookmarkStart w:id="10" w:name="_Toc441230973"/>
@@ -2298,7 +2285,7 @@
     <w:p/>
     <w:p>
       <w:pPr>
-        <w:pStyle w:val="Ttulo2"/>
+        <w:pStyle w:val="Heading2"/>
       </w:pPr>
       <w:bookmarkStart w:id="11" w:name="_Toc439994668"/>
       <w:bookmarkStart w:id="12" w:name="_Toc441230974"/>
@@ -2313,12 +2300,20 @@
         <w:pStyle w:val="template"/>
       </w:pPr>
       <w:r>
-        <w:t>&lt;Describe any standards or typographical conventions that were followed when writing this SRS, such as fonts or highlighting that have special significance. For example, state whether priorities  for higher-level requirements are assumed to be inherited by detailed requirements, or whether every requirement statement is to have its own priority.&gt;</w:t>
-      </w:r>
-    </w:p>
-    <w:p>
-      <w:pPr>
-        <w:pStyle w:val="Ttulo2"/>
+        <w:t xml:space="preserve">&lt;Describe any standards or typographical conventions that were followed when writing this SRS, such as fonts or highlighting that have special significance. For example, state whether </w:t>
+      </w:r>
+      <w:proofErr w:type="gramStart"/>
+      <w:r>
+        <w:t>priorities  for</w:t>
+      </w:r>
+      <w:proofErr w:type="gramEnd"/>
+      <w:r>
+        <w:t xml:space="preserve"> higher-level requirements are assumed to be inherited by detailed requirements, or whether every requirement statement is to have its own priority.&gt;</w:t>
+      </w:r>
+    </w:p>
+    <w:p>
+      <w:pPr>
+        <w:pStyle w:val="Heading2"/>
       </w:pPr>
       <w:bookmarkStart w:id="13" w:name="_Toc439994669"/>
       <w:bookmarkStart w:id="14" w:name="_Toc441230975"/>
@@ -2333,12 +2328,20 @@
         <w:pStyle w:val="template"/>
       </w:pPr>
       <w:r>
-        <w:t>&lt;Describe the different types of reader that the document is intended for, such as developers, project managers, marketing staff, users, testers, and documentation writers. Describe what the rest of this SRS contains and how it is organized. Suggest a sequence for reading the document, beginning with the overview sections and proceeding through the sections that are most pertinent to each reader type.&gt;</w:t>
-      </w:r>
-    </w:p>
-    <w:p>
-      <w:pPr>
-        <w:pStyle w:val="Ttulo2"/>
+        <w:t xml:space="preserve">&lt;Describe the different types of reader that the document is intended for, such as developers, project managers, marketing staff, users, testers, and documentation writers. Describe what the rest of this SRS contains and how it is organized. Suggest a sequence for reading the document, beginning with the overview </w:t>
+      </w:r>
+      <w:proofErr w:type="gramStart"/>
+      <w:r>
+        <w:t>sections</w:t>
+      </w:r>
+      <w:proofErr w:type="gramEnd"/>
+      <w:r>
+        <w:t xml:space="preserve"> and proceeding through the sections that are most pertinent to each reader type.&gt;</w:t>
+      </w:r>
+    </w:p>
+    <w:p>
+      <w:pPr>
+        <w:pStyle w:val="Heading2"/>
       </w:pPr>
       <w:bookmarkStart w:id="15" w:name="_Toc439994670"/>
       <w:bookmarkStart w:id="16" w:name="_Toc441230976"/>
@@ -2355,7 +2358,7 @@
     </w:p>
     <w:p>
       <w:pPr>
-        <w:pStyle w:val="Ttulo2"/>
+        <w:pStyle w:val="Heading2"/>
       </w:pPr>
       <w:bookmarkStart w:id="17" w:name="_Toc439994672"/>
       <w:bookmarkStart w:id="18" w:name="_Toc441230977"/>
@@ -2375,7 +2378,7 @@
     </w:p>
     <w:p>
       <w:pPr>
-        <w:pStyle w:val="Ttulo1"/>
+        <w:pStyle w:val="Heading1"/>
       </w:pPr>
       <w:bookmarkStart w:id="19" w:name="_Toc439994673"/>
       <w:bookmarkStart w:id="20" w:name="_Toc441230978"/>
@@ -2388,7 +2391,7 @@
     </w:p>
     <w:p>
       <w:pPr>
-        <w:pStyle w:val="Ttulo2"/>
+        <w:pStyle w:val="Heading2"/>
       </w:pPr>
       <w:bookmarkStart w:id="21" w:name="_Toc439994674"/>
       <w:bookmarkStart w:id="22" w:name="_Toc441230979"/>
@@ -2424,16 +2427,69 @@
     <w:p/>
     <w:p>
       <w:r>
-        <w:t>Below is a simplified diagram illustrating the major components of the overall system, including the management software, local servers at each clinic</w:t>
-      </w:r>
-      <w:r>
-        <w:t xml:space="preserve"> and</w:t>
-      </w:r>
-      <w:r>
-        <w:t xml:space="preserve"> the central network server</w:t>
-      </w:r>
-      <w:r>
-        <w:t>.</w:t>
+        <w:t>Below is a simplified diagram illustrating the major components of the overall system, including the management software, local servers at each clinic and the central network server.</w:t>
+      </w:r>
+    </w:p>
+    <w:p/>
+    <w:p>
+      <w:r>
+        <w:drawing>
+          <wp:anchor distT="0" distB="0" distL="114300" distR="114300" simplePos="0" relativeHeight="251658752" behindDoc="1" locked="0" layoutInCell="1" allowOverlap="1" wp14:anchorId="50135B2C" wp14:editId="155C18B8">
+            <wp:simplePos x="0" y="0"/>
+            <wp:positionH relativeFrom="margin">
+              <wp:align>center</wp:align>
+            </wp:positionH>
+            <wp:positionV relativeFrom="paragraph">
+              <wp:posOffset>38735</wp:posOffset>
+            </wp:positionV>
+            <wp:extent cx="5334039" cy="2405080"/>
+            <wp:effectExtent l="0" t="0" r="0" b="0"/>
+            <wp:wrapTight wrapText="bothSides">
+              <wp:wrapPolygon edited="0">
+                <wp:start x="0" y="0"/>
+                <wp:lineTo x="0" y="21389"/>
+                <wp:lineTo x="21523" y="21389"/>
+                <wp:lineTo x="21523" y="0"/>
+                <wp:lineTo x="0" y="0"/>
+              </wp:wrapPolygon>
+            </wp:wrapTight>
+            <wp:docPr id="886098532" name="Picture 1" descr="A diagram of a network&#10;&#10;Description automatically generated"/>
+            <wp:cNvGraphicFramePr>
+              <a:graphicFrameLocks xmlns:a="http://schemas.openxmlformats.org/drawingml/2006/main" noChangeAspect="1"/>
+            </wp:cNvGraphicFramePr>
+            <a:graphic xmlns:a="http://schemas.openxmlformats.org/drawingml/2006/main">
+              <a:graphicData uri="http://schemas.openxmlformats.org/drawingml/2006/picture">
+                <pic:pic xmlns:pic="http://schemas.openxmlformats.org/drawingml/2006/picture">
+                  <pic:nvPicPr>
+                    <pic:cNvPr id="886098532" name="Picture 1" descr="A diagram of a network&#10;&#10;Description automatically generated"/>
+                    <pic:cNvPicPr/>
+                  </pic:nvPicPr>
+                  <pic:blipFill>
+                    <a:blip r:embed="rId14">
+                      <a:extLst>
+                        <a:ext uri="{28A0092B-C50C-407E-A947-70E740481C1C}">
+                          <a14:useLocalDpi xmlns:a14="http://schemas.microsoft.com/office/drawing/2010/main" val="0"/>
+                        </a:ext>
+                      </a:extLst>
+                    </a:blip>
+                    <a:stretch>
+                      <a:fillRect/>
+                    </a:stretch>
+                  </pic:blipFill>
+                  <pic:spPr>
+                    <a:xfrm>
+                      <a:off x="0" y="0"/>
+                      <a:ext cx="5334039" cy="2405080"/>
+                    </a:xfrm>
+                    <a:prstGeom prst="rect">
+                      <a:avLst/>
+                    </a:prstGeom>
+                  </pic:spPr>
+                </pic:pic>
+              </a:graphicData>
+            </a:graphic>
+          </wp:anchor>
+        </w:drawing>
       </w:r>
     </w:p>
     <w:p/>
@@ -2441,8 +2497,6 @@
     <w:p/>
     <w:p/>
     <w:p/>
-    <w:p/>
-    <w:p/>
     <w:p>
       <w:pPr>
         <w:rPr>
@@ -2493,7 +2547,7 @@
           <w:noProof/>
         </w:rPr>
         <w:drawing>
-          <wp:inline distT="0" distB="0" distL="0" distR="0" wp14:anchorId="1ED091CC" wp14:editId="513181A6">
+          <wp:inline distT="0" distB="0" distL="0" distR="0" wp14:anchorId="1ED091CC" wp14:editId="092D0A89">
             <wp:extent cx="4331335" cy="2382520"/>
             <wp:effectExtent l="0" t="0" r="0" b="0"/>
             <wp:docPr id="17" name="Imagen 2"/>
@@ -2510,7 +2564,7 @@
                     </pic:cNvPicPr>
                   </pic:nvPicPr>
                   <pic:blipFill>
-                    <a:blip r:embed="rId14" cstate="print">
+                    <a:blip r:embed="rId15" cstate="print">
                       <a:extLst>
                         <a:ext uri="{28A0092B-C50C-407E-A947-70E740481C1C}">
                           <a14:useLocalDpi xmlns:a14="http://schemas.microsoft.com/office/drawing/2010/main" val="0"/>
@@ -2553,7 +2607,7 @@
     </w:p>
     <w:p>
       <w:pPr>
-        <w:pStyle w:val="Ttulo2"/>
+        <w:pStyle w:val="Heading2"/>
       </w:pPr>
       <w:bookmarkStart w:id="23" w:name="_Toc439994675"/>
       <w:bookmarkStart w:id="24" w:name="_Toc441230980"/>
@@ -2744,6 +2798,7 @@
         <w:rPr>
           <w:lang w:val="es-ES"/>
         </w:rPr>
+        <w:lastRenderedPageBreak/>
         <w:t>Language and Localization Support</w:t>
       </w:r>
       <w:r>
@@ -2776,7 +2831,6 @@
           <w:szCs w:val="16"/>
           <w:lang w:val="es-ES" w:eastAsia="es-ES"/>
         </w:rPr>
-        <w:lastRenderedPageBreak/>
         <w:t>Principio del formulario</w:t>
       </w:r>
     </w:p>
@@ -2809,7 +2863,7 @@
     <w:p/>
     <w:p>
       <w:pPr>
-        <w:pStyle w:val="Ttulo2"/>
+        <w:pStyle w:val="Heading2"/>
       </w:pPr>
       <w:bookmarkStart w:id="25" w:name="_Toc439994676"/>
       <w:bookmarkStart w:id="26" w:name="_Toc441230981"/>
@@ -3252,7 +3306,7 @@
     <w:p/>
     <w:p>
       <w:pPr>
-        <w:pStyle w:val="Ttulo2"/>
+        <w:pStyle w:val="Heading2"/>
       </w:pPr>
       <w:bookmarkStart w:id="27" w:name="_Toc439994677"/>
       <w:bookmarkStart w:id="28" w:name="_Toc441230982"/>
@@ -3277,7 +3331,15 @@
     <w:p/>
     <w:p>
       <w:r>
-        <w:t>Each clinic has three rooms equipped with modern dental equipment, an x-ray room and a reception room.</w:t>
+        <w:t xml:space="preserve">Each clinic has three rooms equipped with modern dental equipment, an x-ray </w:t>
+      </w:r>
+      <w:proofErr w:type="gramStart"/>
+      <w:r>
+        <w:t>room</w:t>
+      </w:r>
+      <w:proofErr w:type="gramEnd"/>
+      <w:r>
+        <w:t xml:space="preserve"> and a reception room.</w:t>
       </w:r>
     </w:p>
     <w:p/>
@@ -3297,7 +3359,7 @@
     </w:p>
     <w:p>
       <w:pPr>
-        <w:pStyle w:val="Ttulo2"/>
+        <w:pStyle w:val="Heading2"/>
       </w:pPr>
       <w:bookmarkStart w:id="29" w:name="_Toc439994678"/>
       <w:bookmarkStart w:id="30" w:name="_Toc441230983"/>
@@ -3334,8 +3396,13 @@
         <w:t>d</w:t>
       </w:r>
       <w:r>
-        <w:t xml:space="preserve"> that all aspects of the software, including data storage, transmission</w:t>
-      </w:r>
+        <w:t xml:space="preserve"> that all aspects of the software, including data storage, </w:t>
+      </w:r>
+      <w:proofErr w:type="gramStart"/>
+      <w:r>
+        <w:t>transmission</w:t>
+      </w:r>
+      <w:proofErr w:type="gramEnd"/>
       <w:r>
         <w:t xml:space="preserve"> </w:t>
       </w:r>
@@ -3456,7 +3523,7 @@
     <w:p/>
     <w:p>
       <w:pPr>
-        <w:pStyle w:val="Ttulo2"/>
+        <w:pStyle w:val="Heading2"/>
       </w:pPr>
       <w:bookmarkStart w:id="31" w:name="_Toc439994679"/>
       <w:bookmarkStart w:id="32" w:name="_Toc441230984"/>
@@ -3486,7 +3553,7 @@
     </w:p>
     <w:p>
       <w:pPr>
-        <w:pStyle w:val="Ttulo2"/>
+        <w:pStyle w:val="Heading2"/>
       </w:pPr>
       <w:bookmarkStart w:id="33" w:name="_Toc439994680"/>
       <w:bookmarkStart w:id="34" w:name="_Toc441230985"/>
@@ -3529,115 +3596,88 @@
     <w:p/>
     <w:p>
       <w:r>
-        <w:t>The development environment, including hardware resources and development tools, is assumed to be sufficient for software development and testing.</w:t>
+        <w:t xml:space="preserve">The development environment, including hardware resources and development tools, is assumed to be sufficient for software development and testing. </w:t>
+      </w:r>
+      <w:r>
+        <w:t>L</w:t>
+      </w:r>
+      <w:r>
+        <w:t xml:space="preserve">imitations in development tools may lead to delays or </w:t>
+      </w:r>
+      <w:r>
+        <w:t>could</w:t>
+      </w:r>
+      <w:r>
+        <w:t xml:space="preserve"> affect</w:t>
       </w:r>
       <w:r>
         <w:t xml:space="preserve"> </w:t>
       </w:r>
       <w:r>
-        <w:t>L</w:t>
-      </w:r>
-      <w:r>
-        <w:t xml:space="preserve">imitations in development tools may lead to delays or </w:t>
-      </w:r>
-      <w:r>
-        <w:t>could</w:t>
-      </w:r>
-      <w:r>
-        <w:t xml:space="preserve"> affect</w:t>
+        <w:t xml:space="preserve">the quality of </w:t>
+      </w:r>
+      <w:r>
+        <w:t>the software</w:t>
+      </w:r>
+      <w:r>
+        <w:t>.</w:t>
+      </w:r>
+    </w:p>
+    <w:p/>
+    <w:p>
+      <w:r>
+        <w:t>The configuration and performance of local servers and client computers</w:t>
+      </w:r>
+      <w:r>
+        <w:t xml:space="preserve"> are</w:t>
+      </w:r>
+      <w:r>
+        <w:t xml:space="preserve"> assumed to support the software's requirements and functionalities. Compatibility issues or performance limitations in the operating environment may affect the software's performance and usability</w:t>
+      </w:r>
+      <w:r>
+        <w:t>.</w:t>
+      </w:r>
+    </w:p>
+    <w:p/>
+    <w:p>
+      <w:r>
+        <w:t>The project relies on external factors such as network infrastructure, internet connectivity, and regulatory compliance with GDPR guidelines. Changes in external dependencies</w:t>
       </w:r>
       <w:r>
         <w:t xml:space="preserve"> </w:t>
       </w:r>
       <w:r>
-        <w:t xml:space="preserve">the quality of </w:t>
-      </w:r>
-      <w:r>
-        <w:t>the software</w:t>
-      </w:r>
-      <w:r>
-        <w:t>.</w:t>
+        <w:t>may disrupt project activities and require adjustments to be made to the software implementation.</w:t>
       </w:r>
     </w:p>
     <w:p/>
     <w:p>
       <w:r>
-        <w:t>The configuration and performance of local servers and client computers</w:t>
-      </w:r>
-      <w:r>
-        <w:t xml:space="preserve"> are</w:t>
-      </w:r>
-      <w:r>
-        <w:t xml:space="preserve"> assumed to support the software's requirements and functionalities.</w:t>
-      </w:r>
-      <w:r>
-        <w:t xml:space="preserve"> </w:t>
-      </w:r>
-      <w:r>
-        <w:t>Compatibility issues or performance limitations in the operating environment may affect the software's performance and usability</w:t>
-      </w:r>
-      <w:r>
-        <w:t>.</w:t>
+        <w:t xml:space="preserve">Certain software components or modules may be reused from previous projects or existing libraries to </w:t>
+      </w:r>
+      <w:r>
+        <w:t>accelerate</w:t>
+      </w:r>
+      <w:r>
+        <w:t xml:space="preserve"> development. If the assumed software components are not compatible or do not meet the project's requirements, redevelopment </w:t>
+      </w:r>
+      <w:r>
+        <w:t>may be necessary</w:t>
+      </w:r>
+      <w:r>
+        <w:t>, leading to delays and increased development effort.</w:t>
       </w:r>
     </w:p>
     <w:p/>
     <w:p>
       <w:r>
-        <w:t>The project relies on external factors such as network infrastructure, internet connectivity, and regulatory compliance with GDPR guidelines.</w:t>
-      </w:r>
-      <w:r>
-        <w:t xml:space="preserve"> </w:t>
-      </w:r>
-      <w:r>
-        <w:t>Changes in external dependencies</w:t>
-      </w:r>
-      <w:r>
-        <w:t xml:space="preserve"> </w:t>
-      </w:r>
-      <w:r>
-        <w:t>may disrupt project activities and require adjustments to be made to the software implementation.</w:t>
+        <w:t>Vendor support for third-party components, including timely updates, bug fixes, and technical assistance, is assumed to be available throughout the project lifecycle. Inadequate vendor support or unexpected changes in vendor policies may hinder the resolution of issues or limit access to necessary resources, potentially impacting project progress and stability.</w:t>
       </w:r>
     </w:p>
     <w:p/>
     <w:p>
-      <w:r>
-        <w:t xml:space="preserve">Certain software components or modules may be reused from previous projects or existing libraries to </w:t>
-      </w:r>
-      <w:r>
-        <w:t>accelerate</w:t>
-      </w:r>
-      <w:r>
-        <w:t xml:space="preserve"> development.</w:t>
-      </w:r>
-      <w:r>
-        <w:t xml:space="preserve"> </w:t>
-      </w:r>
-      <w:r>
-        <w:t xml:space="preserve">If the assumed software components are not compatible or do not meet the project's requirements, redevelopment </w:t>
-      </w:r>
-      <w:r>
-        <w:t>may be necessary</w:t>
-      </w:r>
-      <w:r>
-        <w:t>, leading to delays and increased development effort.</w:t>
-      </w:r>
-    </w:p>
-    <w:p/>
-    <w:p>
-      <w:r>
-        <w:t>Vendor support for third-party components, including timely updates, bug fixes, and technical assistance, is assumed to be available throughout the project lifecycle.</w:t>
-      </w:r>
-      <w:r>
-        <w:t xml:space="preserve"> </w:t>
-      </w:r>
-      <w:r>
-        <w:t>Inadequate vendor support or unexpected changes in vendor policies may hinder the resolution of issues or limit access to necessary resources, potentially impacting project progress and stability.</w:t>
-      </w:r>
-    </w:p>
-    <w:p/>
-    <w:p>
-      <w:pPr>
-        <w:pStyle w:val="Ttulo1"/>
+      <w:pPr>
+        <w:pStyle w:val="Heading1"/>
       </w:pPr>
       <w:bookmarkStart w:id="35" w:name="_Toc439994682"/>
       <w:bookmarkStart w:id="36" w:name="_Toc441230986"/>
@@ -3649,7 +3689,7 @@
     </w:p>
     <w:p>
       <w:pPr>
-        <w:pStyle w:val="Ttulo2"/>
+        <w:pStyle w:val="Heading2"/>
       </w:pPr>
       <w:bookmarkStart w:id="37" w:name="_Toc441230987"/>
       <w:r>
@@ -3662,12 +3702,20 @@
         <w:pStyle w:val="template"/>
       </w:pPr>
       <w:r>
-        <w:t>&lt;Describe the logical characteristics of each interface between the software product and the users. This may include sample screen images, any GUI standards or product family style guides that are to be followed, screen layout constraints, standard buttons and functions (e.g., help) that will appear on every screen, keyboard shortcuts, error message display standards, and so on. Define the software components for which a user interface is needed. Details of the user interface design should be documented in a separate user interface specification.&gt;</w:t>
-      </w:r>
-    </w:p>
-    <w:p>
-      <w:pPr>
-        <w:pStyle w:val="Ttulo2"/>
+        <w:t xml:space="preserve">&lt;Describe the logical characteristics of each interface between the software product and the users. This may include sample screen images, any GUI standards or product family style guides that are to be followed, screen layout constraints, standard </w:t>
+      </w:r>
+      <w:proofErr w:type="gramStart"/>
+      <w:r>
+        <w:t>buttons</w:t>
+      </w:r>
+      <w:proofErr w:type="gramEnd"/>
+      <w:r>
+        <w:t xml:space="preserve"> and functions (e.g., help) that will appear on every screen, keyboard shortcuts, error message display standards, and so on. Define the software components for which a user interface is needed. Details of the user interface design should be documented in a separate user interface specification.&gt;</w:t>
+      </w:r>
+    </w:p>
+    <w:p>
+      <w:pPr>
+        <w:pStyle w:val="Heading2"/>
       </w:pPr>
       <w:bookmarkStart w:id="38" w:name="_Toc439994684"/>
       <w:bookmarkStart w:id="39" w:name="_Toc441230988"/>
@@ -3687,7 +3735,7 @@
     </w:p>
     <w:p>
       <w:pPr>
-        <w:pStyle w:val="Ttulo2"/>
+        <w:pStyle w:val="Heading2"/>
       </w:pPr>
       <w:bookmarkStart w:id="40" w:name="_Toc439994685"/>
       <w:bookmarkStart w:id="41" w:name="_Toc441230989"/>
@@ -3708,7 +3756,7 @@
     </w:p>
     <w:p>
       <w:pPr>
-        <w:pStyle w:val="Ttulo2"/>
+        <w:pStyle w:val="Heading2"/>
       </w:pPr>
       <w:bookmarkStart w:id="42" w:name="_Toc439994686"/>
       <w:bookmarkStart w:id="43" w:name="_Toc441230990"/>
@@ -3728,7 +3776,7 @@
     </w:p>
     <w:p>
       <w:pPr>
-        <w:pStyle w:val="Ttulo1"/>
+        <w:pStyle w:val="Heading1"/>
       </w:pPr>
       <w:bookmarkStart w:id="44" w:name="_Toc439994687"/>
       <w:bookmarkStart w:id="45" w:name="_Toc441230991"/>
@@ -3748,7 +3796,7 @@
     </w:p>
     <w:p>
       <w:pPr>
-        <w:pStyle w:val="Ttulo2"/>
+        <w:pStyle w:val="Heading2"/>
       </w:pPr>
       <w:bookmarkStart w:id="46" w:name="_Toc439994688"/>
       <w:bookmarkStart w:id="47" w:name="_Toc441230992"/>
@@ -3841,7 +3889,23 @@
         </w:rPr>
       </w:pPr>
       <w:r>
-        <w:t>&lt;Itemize the detailed functional requirements associated with this feature. These are the software capabilities that must be present in order for the user to carry out the services provided by the feature, or to execute the use case. Include how the product should respond to anticipated error conditions or invalid inputs. Requirements should be concise, complete, unambiguous, verifiable, and necessary. Use “TBD” as a placeholder to indicate when necessary information is not yet available.&gt;</w:t>
+        <w:t xml:space="preserve">&lt;Itemize the detailed functional requirements associated with this feature. These are the software capabilities that must be present </w:t>
+      </w:r>
+      <w:proofErr w:type="gramStart"/>
+      <w:r>
+        <w:t>in order for</w:t>
+      </w:r>
+      <w:proofErr w:type="gramEnd"/>
+      <w:r>
+        <w:t xml:space="preserve"> the user to carry out the services provided by the feature, or to execute the use case. Include how the product should respond to anticipated error conditions or invalid inputs. Requirements should be concise, complete, unambiguous, verifiable, and necessary. Use “TBD” as a placeholder to indicate when </w:t>
+      </w:r>
+      <w:proofErr w:type="gramStart"/>
+      <w:r>
+        <w:t>necessary</w:t>
+      </w:r>
+      <w:proofErr w:type="gramEnd"/>
+      <w:r>
+        <w:t xml:space="preserve"> information is not yet available.&gt;</w:t>
       </w:r>
     </w:p>
     <w:p>
@@ -3904,7 +3968,7 @@
     </w:p>
     <w:p>
       <w:pPr>
-        <w:pStyle w:val="Ttulo2"/>
+        <w:pStyle w:val="Heading2"/>
       </w:pPr>
       <w:bookmarkStart w:id="48" w:name="_Toc439994689"/>
       <w:bookmarkStart w:id="49" w:name="_Toc441230993"/>
@@ -3916,24 +3980,24 @@
     </w:p>
     <w:p>
       <w:pPr>
-        <w:pStyle w:val="Ttulo1"/>
-      </w:pPr>
-      <w:bookmarkStart w:id="50" w:name="_Toc439994690"/>
-      <w:bookmarkStart w:id="51" w:name="_Toc441230994"/>
+        <w:pStyle w:val="Heading1"/>
+      </w:pPr>
+      <w:bookmarkStart w:id="50" w:name="_Toc441230994"/>
+      <w:bookmarkStart w:id="51" w:name="_Toc439994690"/>
       <w:r>
         <w:t>Other Nonfunctional Requirements</w:t>
       </w:r>
+      <w:bookmarkEnd w:id="50"/>
+    </w:p>
+    <w:p>
+      <w:pPr>
+        <w:pStyle w:val="Heading2"/>
+      </w:pPr>
+      <w:bookmarkStart w:id="52" w:name="_Toc441230995"/>
+      <w:r>
+        <w:t>Performance Requirements</w:t>
+      </w:r>
       <w:bookmarkEnd w:id="51"/>
-    </w:p>
-    <w:p>
-      <w:pPr>
-        <w:pStyle w:val="Ttulo2"/>
-      </w:pPr>
-      <w:bookmarkStart w:id="52" w:name="_Toc441230995"/>
-      <w:r>
-        <w:t>Performance Requirements</w:t>
-      </w:r>
-      <w:bookmarkEnd w:id="50"/>
       <w:bookmarkEnd w:id="52"/>
     </w:p>
     <w:p>
@@ -3946,7 +4010,7 @@
     </w:p>
     <w:p>
       <w:pPr>
-        <w:pStyle w:val="Ttulo2"/>
+        <w:pStyle w:val="Heading2"/>
       </w:pPr>
       <w:bookmarkStart w:id="53" w:name="_Toc439994691"/>
       <w:bookmarkStart w:id="54" w:name="_Toc441230996"/>
@@ -3966,7 +4030,7 @@
     </w:p>
     <w:p>
       <w:pPr>
-        <w:pStyle w:val="Ttulo2"/>
+        <w:pStyle w:val="Heading2"/>
       </w:pPr>
       <w:bookmarkStart w:id="55" w:name="_Toc439994692"/>
       <w:bookmarkStart w:id="56" w:name="_Toc441230997"/>
@@ -3986,7 +4050,7 @@
     </w:p>
     <w:p>
       <w:pPr>
-        <w:pStyle w:val="Ttulo2"/>
+        <w:pStyle w:val="Heading2"/>
       </w:pPr>
       <w:bookmarkStart w:id="57" w:name="_Toc439994693"/>
       <w:bookmarkStart w:id="58" w:name="_Toc441230998"/>
@@ -4001,12 +4065,20 @@
         <w:pStyle w:val="template"/>
       </w:pPr>
       <w:r>
-        <w:t>&lt;Specify any additional quality characteristics for the product that will be important to either the customers or the developers. Some to consider are: adaptability, availability, correctness, flexibility, interoperability, maintainability, portability, reliability, reusability, robustness, testability, and usability. Write these to be specific, quantitative, and verifiable when possible. At the least, clarify the relative preferences for various attributes, such as ease of use over ease of learning.&gt;</w:t>
-      </w:r>
-    </w:p>
-    <w:p>
-      <w:pPr>
-        <w:pStyle w:val="Ttulo2"/>
+        <w:t xml:space="preserve">&lt;Specify any additional quality characteristics for the product that will be important to either the customers or the developers. Some to consider </w:t>
+      </w:r>
+      <w:proofErr w:type="gramStart"/>
+      <w:r>
+        <w:t>are:</w:t>
+      </w:r>
+      <w:proofErr w:type="gramEnd"/>
+      <w:r>
+        <w:t xml:space="preserve"> adaptability, availability, correctness, flexibility, interoperability, maintainability, portability, reliability, reusability, robustness, testability, and usability. Write these to be specific, quantitative, and verifiable when possible. At the least, clarify the relative preferences for various attributes, such as ease of use over ease of learning.&gt;</w:t>
+      </w:r>
+    </w:p>
+    <w:p>
+      <w:pPr>
+        <w:pStyle w:val="Heading2"/>
       </w:pPr>
       <w:bookmarkStart w:id="59" w:name="_Toc439994694"/>
       <w:bookmarkStart w:id="60" w:name="_Toc441230999"/>
@@ -4026,7 +4098,7 @@
     </w:p>
     <w:p>
       <w:pPr>
-        <w:pStyle w:val="Ttulo1"/>
+        <w:pStyle w:val="Heading1"/>
       </w:pPr>
       <w:bookmarkStart w:id="61" w:name="_Toc439994695"/>
       <w:bookmarkStart w:id="62" w:name="_Toc441231000"/>
@@ -4071,6 +4143,61 @@
       </w:pPr>
       <w:bookmarkStart w:id="65" w:name="_Toc439994697"/>
       <w:bookmarkStart w:id="66" w:name="_Toc441231002"/>
+    </w:p>
+    <w:p>
+      <w:pPr>
+        <w:pStyle w:val="TOCEntry"/>
+      </w:pPr>
+    </w:p>
+    <w:p>
+      <w:pPr>
+        <w:pStyle w:val="TOCEntry"/>
+      </w:pPr>
+    </w:p>
+    <w:p>
+      <w:pPr>
+        <w:pStyle w:val="TOCEntry"/>
+      </w:pPr>
+    </w:p>
+    <w:p>
+      <w:pPr>
+        <w:pStyle w:val="TOCEntry"/>
+      </w:pPr>
+    </w:p>
+    <w:p>
+      <w:pPr>
+        <w:pStyle w:val="TOCEntry"/>
+      </w:pPr>
+    </w:p>
+    <w:p>
+      <w:pPr>
+        <w:pStyle w:val="TOCEntry"/>
+      </w:pPr>
+    </w:p>
+    <w:p>
+      <w:pPr>
+        <w:pStyle w:val="TOCEntry"/>
+      </w:pPr>
+    </w:p>
+    <w:p>
+      <w:pPr>
+        <w:pStyle w:val="TOCEntry"/>
+      </w:pPr>
+    </w:p>
+    <w:p>
+      <w:pPr>
+        <w:pStyle w:val="TOCEntry"/>
+      </w:pPr>
+    </w:p>
+    <w:p>
+      <w:pPr>
+        <w:pStyle w:val="TOCEntry"/>
+      </w:pPr>
+    </w:p>
+    <w:p>
+      <w:pPr>
+        <w:pStyle w:val="TOCEntry"/>
+      </w:pPr>
       <w:r>
         <w:t>Appendix B: Analysis Models</w:t>
       </w:r>
@@ -4252,7 +4379,7 @@
           </w:tcPr>
           <w:p>
             <w:pPr>
-              <w:pStyle w:val="Prrafodelista"/>
+              <w:pStyle w:val="ListParagraph"/>
               <w:numPr>
                 <w:ilvl w:val="0"/>
                 <w:numId w:val="5"/>
@@ -4271,7 +4398,7 @@
           </w:p>
           <w:p>
             <w:pPr>
-              <w:pStyle w:val="Prrafodelista"/>
+              <w:pStyle w:val="ListParagraph"/>
               <w:numPr>
                 <w:ilvl w:val="0"/>
                 <w:numId w:val="5"/>
@@ -4290,7 +4417,7 @@
           </w:p>
           <w:p>
             <w:pPr>
-              <w:pStyle w:val="Prrafodelista"/>
+              <w:pStyle w:val="ListParagraph"/>
               <w:numPr>
                 <w:ilvl w:val="0"/>
                 <w:numId w:val="5"/>
@@ -4543,7 +4670,7 @@
           </w:tcPr>
           <w:p>
             <w:pPr>
-              <w:pStyle w:val="Prrafodelista"/>
+              <w:pStyle w:val="ListParagraph"/>
               <w:numPr>
                 <w:ilvl w:val="0"/>
                 <w:numId w:val="2"/>
@@ -4562,7 +4689,7 @@
           </w:p>
           <w:p>
             <w:pPr>
-              <w:pStyle w:val="Prrafodelista"/>
+              <w:pStyle w:val="ListParagraph"/>
               <w:numPr>
                 <w:ilvl w:val="0"/>
                 <w:numId w:val="2"/>
@@ -4581,7 +4708,7 @@
           </w:p>
           <w:p>
             <w:pPr>
-              <w:pStyle w:val="Prrafodelista"/>
+              <w:pStyle w:val="ListParagraph"/>
               <w:numPr>
                 <w:ilvl w:val="0"/>
                 <w:numId w:val="2"/>
@@ -4667,7 +4794,7 @@
           </w:tcPr>
           <w:p>
             <w:pPr>
-              <w:pStyle w:val="Prrafodelista"/>
+              <w:pStyle w:val="ListParagraph"/>
               <w:numPr>
                 <w:ilvl w:val="0"/>
                 <w:numId w:val="3"/>
@@ -4685,7 +4812,7 @@
           </w:p>
           <w:p>
             <w:pPr>
-              <w:pStyle w:val="Prrafodelista"/>
+              <w:pStyle w:val="ListParagraph"/>
               <w:numPr>
                 <w:ilvl w:val="0"/>
                 <w:numId w:val="3"/>
@@ -4771,7 +4898,7 @@
           </w:tcPr>
           <w:p>
             <w:pPr>
-              <w:pStyle w:val="Prrafodelista"/>
+              <w:pStyle w:val="ListParagraph"/>
               <w:numPr>
                 <w:ilvl w:val="0"/>
                 <w:numId w:val="4"/>
@@ -4789,7 +4916,7 @@
           </w:p>
           <w:p>
             <w:pPr>
-              <w:pStyle w:val="Prrafodelista"/>
+              <w:pStyle w:val="ListParagraph"/>
               <w:numPr>
                 <w:ilvl w:val="0"/>
                 <w:numId w:val="4"/>
@@ -4808,7 +4935,7 @@
           </w:p>
           <w:p>
             <w:pPr>
-              <w:pStyle w:val="Prrafodelista"/>
+              <w:pStyle w:val="ListParagraph"/>
               <w:numPr>
                 <w:ilvl w:val="0"/>
                 <w:numId w:val="4"/>
@@ -4901,95 +5028,22 @@
           <w:i w:val="0"/>
         </w:rPr>
       </w:pPr>
-    </w:p>
-    <w:p>
-      <w:pPr>
-        <w:pStyle w:val="template"/>
+      <w:r>
         <w:rPr>
           <w:i w:val="0"/>
-        </w:rPr>
-      </w:pPr>
-    </w:p>
-    <w:p>
-      <w:pPr>
-        <w:pStyle w:val="template"/>
-        <w:rPr>
-          <w:i w:val="0"/>
-        </w:rPr>
-      </w:pPr>
-    </w:p>
-    <w:p>
-      <w:pPr>
-        <w:pStyle w:val="template"/>
-        <w:rPr>
-          <w:i w:val="0"/>
-        </w:rPr>
-      </w:pPr>
-    </w:p>
-    <w:p>
-      <w:pPr>
-        <w:pStyle w:val="template"/>
-        <w:rPr>
-          <w:i w:val="0"/>
-        </w:rPr>
-      </w:pPr>
-    </w:p>
-    <w:p>
-      <w:pPr>
-        <w:pStyle w:val="template"/>
-        <w:rPr>
-          <w:i w:val="0"/>
-        </w:rPr>
-      </w:pPr>
-    </w:p>
-    <w:p>
-      <w:pPr>
-        <w:pStyle w:val="template"/>
-        <w:rPr>
-          <w:i w:val="0"/>
-        </w:rPr>
-      </w:pPr>
-    </w:p>
-    <w:p>
-      <w:pPr>
-        <w:pStyle w:val="template"/>
-        <w:rPr>
-          <w:i w:val="0"/>
-        </w:rPr>
-      </w:pPr>
-    </w:p>
-    <w:p>
-      <w:pPr>
-        <w:pStyle w:val="template"/>
-        <w:rPr>
-          <w:i w:val="0"/>
-        </w:rPr>
-      </w:pPr>
-    </w:p>
-    <w:p>
-      <w:pPr>
-        <w:pStyle w:val="template"/>
-        <w:rPr>
-          <w:i w:val="0"/>
-        </w:rPr>
-      </w:pPr>
-      <w:r>
-        <w:rPr>
-          <w:i w:val="0"/>
-          <w:noProof/>
-        </w:rPr>
-        <w:lastRenderedPageBreak/>
+          <w:noProof/>
+        </w:rPr>
         <w:drawing>
-          <wp:anchor distT="0" distB="0" distL="114300" distR="114300" simplePos="0" relativeHeight="251657728" behindDoc="0" locked="0" layoutInCell="1" allowOverlap="1" wp14:anchorId="0FF83FA3" wp14:editId="3FBFE8F4">
+          <wp:anchor distT="0" distB="0" distL="114300" distR="114300" simplePos="0" relativeHeight="251657728" behindDoc="0" locked="0" layoutInCell="1" allowOverlap="1" wp14:anchorId="0FF83FA3" wp14:editId="02B121D0">
             <wp:simplePos x="0" y="0"/>
-            <wp:positionH relativeFrom="column">
-              <wp:posOffset>84455</wp:posOffset>
+            <wp:positionH relativeFrom="margin">
+              <wp:align>center</wp:align>
             </wp:positionH>
             <wp:positionV relativeFrom="paragraph">
-              <wp:posOffset>-48260</wp:posOffset>
+              <wp:posOffset>30162</wp:posOffset>
             </wp:positionV>
             <wp:extent cx="5924550" cy="3977005"/>
-            <wp:effectExtent l="19050" t="19050" r="0" b="4445"/>
+            <wp:effectExtent l="19050" t="19050" r="19050" b="23495"/>
             <wp:wrapNone/>
             <wp:docPr id="10" name="Imagen 1"/>
             <wp:cNvGraphicFramePr>
@@ -5005,7 +5059,7 @@
                     </pic:cNvPicPr>
                   </pic:nvPicPr>
                   <pic:blipFill>
-                    <a:blip r:embed="rId15">
+                    <a:blip r:embed="rId16">
                       <a:extLst>
                         <a:ext uri="{28A0092B-C50C-407E-A947-70E740481C1C}">
                           <a14:useLocalDpi xmlns:a14="http://schemas.microsoft.com/office/drawing/2010/main" val="0"/>
@@ -5187,6 +5241,78 @@
     <w:p>
       <w:pPr>
         <w:pStyle w:val="template"/>
+        <w:rPr>
+          <w:i w:val="0"/>
+        </w:rPr>
+      </w:pPr>
+    </w:p>
+    <w:p>
+      <w:pPr>
+        <w:pStyle w:val="template"/>
+        <w:rPr>
+          <w:i w:val="0"/>
+        </w:rPr>
+      </w:pPr>
+    </w:p>
+    <w:p>
+      <w:pPr>
+        <w:pStyle w:val="template"/>
+        <w:rPr>
+          <w:i w:val="0"/>
+        </w:rPr>
+      </w:pPr>
+    </w:p>
+    <w:p>
+      <w:pPr>
+        <w:pStyle w:val="template"/>
+        <w:rPr>
+          <w:i w:val="0"/>
+        </w:rPr>
+      </w:pPr>
+    </w:p>
+    <w:p>
+      <w:pPr>
+        <w:pStyle w:val="template"/>
+        <w:rPr>
+          <w:i w:val="0"/>
+        </w:rPr>
+      </w:pPr>
+    </w:p>
+    <w:p>
+      <w:pPr>
+        <w:pStyle w:val="template"/>
+        <w:rPr>
+          <w:i w:val="0"/>
+        </w:rPr>
+      </w:pPr>
+    </w:p>
+    <w:p>
+      <w:pPr>
+        <w:pStyle w:val="template"/>
+        <w:rPr>
+          <w:i w:val="0"/>
+        </w:rPr>
+      </w:pPr>
+    </w:p>
+    <w:p>
+      <w:pPr>
+        <w:pStyle w:val="template"/>
+        <w:rPr>
+          <w:i w:val="0"/>
+        </w:rPr>
+      </w:pPr>
+    </w:p>
+    <w:p>
+      <w:pPr>
+        <w:pStyle w:val="template"/>
+        <w:rPr>
+          <w:i w:val="0"/>
+        </w:rPr>
+      </w:pPr>
+    </w:p>
+    <w:p>
+      <w:pPr>
+        <w:pStyle w:val="template"/>
         <w:jc w:val="center"/>
         <w:rPr>
           <w:b/>
@@ -5205,25 +5331,811 @@
           <w:i w:val="0"/>
         </w:rPr>
       </w:pPr>
-    </w:p>
-    <w:p>
-      <w:pPr>
-        <w:pStyle w:val="template"/>
-        <w:jc w:val="center"/>
+      <w:r>
         <w:rPr>
           <w:b/>
           <w:bCs/>
           <w:i w:val="0"/>
         </w:rPr>
-      </w:pPr>
-    </w:p>
+        <w:t>UC-0001</w:t>
+      </w:r>
+    </w:p>
+    <w:tbl>
+      <w:tblPr>
+        <w:tblW w:w="9327" w:type="dxa"/>
+        <w:jc w:val="center"/>
+        <w:tblBorders>
+          <w:top w:val="single" w:sz="4" w:space="0" w:color="auto"/>
+          <w:left w:val="single" w:sz="4" w:space="0" w:color="auto"/>
+          <w:bottom w:val="single" w:sz="4" w:space="0" w:color="auto"/>
+          <w:right w:val="single" w:sz="4" w:space="0" w:color="auto"/>
+          <w:insideH w:val="single" w:sz="4" w:space="0" w:color="auto"/>
+          <w:insideV w:val="single" w:sz="4" w:space="0" w:color="auto"/>
+        </w:tblBorders>
+        <w:tblLook w:val="04A0" w:firstRow="1" w:lastRow="0" w:firstColumn="1" w:lastColumn="0" w:noHBand="0" w:noVBand="1"/>
+      </w:tblPr>
+      <w:tblGrid>
+        <w:gridCol w:w="1704"/>
+        <w:gridCol w:w="1417"/>
+        <w:gridCol w:w="6206"/>
+      </w:tblGrid>
+      <w:tr>
+        <w:trPr>
+          <w:jc w:val="center"/>
+        </w:trPr>
+        <w:tc>
+          <w:tcPr>
+            <w:tcW w:w="1704" w:type="dxa"/>
+            <w:shd w:val="clear" w:color="auto" w:fill="D9D9D9"/>
+          </w:tcPr>
+          <w:p>
+            <w:pPr>
+              <w:jc w:val="center"/>
+              <w:rPr>
+                <w:rFonts w:eastAsia="Aptos"/>
+                <w:b/>
+                <w:bCs/>
+                <w:sz w:val="22"/>
+                <w:szCs w:val="22"/>
+              </w:rPr>
+            </w:pPr>
+            <w:r>
+              <w:rPr>
+                <w:rFonts w:eastAsia="Aptos"/>
+                <w:b/>
+                <w:bCs/>
+                <w:sz w:val="22"/>
+                <w:szCs w:val="22"/>
+              </w:rPr>
+              <w:lastRenderedPageBreak/>
+              <w:t>UC-0003</w:t>
+            </w:r>
+          </w:p>
+        </w:tc>
+        <w:tc>
+          <w:tcPr>
+            <w:tcW w:w="7623" w:type="dxa"/>
+            <w:gridSpan w:val="2"/>
+            <w:shd w:val="clear" w:color="auto" w:fill="D9D9D9"/>
+          </w:tcPr>
+          <w:p>
+            <w:pPr>
+              <w:rPr>
+                <w:rFonts w:eastAsia="Aptos"/>
+                <w:sz w:val="22"/>
+                <w:szCs w:val="22"/>
+                <w:lang w:val="en-GB"/>
+              </w:rPr>
+            </w:pPr>
+            <w:r>
+              <w:rPr>
+                <w:rFonts w:eastAsia="Aptos"/>
+                <w:sz w:val="22"/>
+                <w:szCs w:val="22"/>
+                <w:lang w:val="en-GB"/>
+              </w:rPr>
+              <w:t>Access of different types of employees to the different functionalities of the system</w:t>
+            </w:r>
+          </w:p>
+        </w:tc>
+      </w:tr>
+      <w:tr>
+        <w:trPr>
+          <w:jc w:val="center"/>
+        </w:trPr>
+        <w:tc>
+          <w:tcPr>
+            <w:tcW w:w="1704" w:type="dxa"/>
+            <w:shd w:val="clear" w:color="auto" w:fill="auto"/>
+          </w:tcPr>
+          <w:p>
+            <w:pPr>
+              <w:jc w:val="center"/>
+              <w:rPr>
+                <w:rFonts w:eastAsia="Aptos"/>
+                <w:sz w:val="22"/>
+                <w:szCs w:val="22"/>
+                <w:lang w:val="en-GB"/>
+              </w:rPr>
+            </w:pPr>
+          </w:p>
+          <w:p>
+            <w:pPr>
+              <w:rPr>
+                <w:rFonts w:eastAsia="Aptos"/>
+                <w:sz w:val="22"/>
+                <w:szCs w:val="22"/>
+                <w:lang w:val="en-GB"/>
+              </w:rPr>
+            </w:pPr>
+            <w:r>
+              <w:rPr>
+                <w:rFonts w:eastAsia="Aptos"/>
+                <w:sz w:val="22"/>
+                <w:szCs w:val="22"/>
+                <w:lang w:val="en-GB"/>
+              </w:rPr>
+              <w:t xml:space="preserve"> Dependencies</w:t>
+            </w:r>
+          </w:p>
+        </w:tc>
+        <w:tc>
+          <w:tcPr>
+            <w:tcW w:w="7623" w:type="dxa"/>
+            <w:gridSpan w:val="2"/>
+            <w:shd w:val="clear" w:color="auto" w:fill="auto"/>
+          </w:tcPr>
+          <w:p>
+            <w:pPr>
+              <w:pStyle w:val="ListParagraph"/>
+              <w:numPr>
+                <w:ilvl w:val="0"/>
+                <w:numId w:val="5"/>
+              </w:numPr>
+              <w:spacing w:after="0" w:line="240" w:lineRule="auto"/>
+              <w:rPr>
+                <w:lang w:val="en-GB"/>
+              </w:rPr>
+            </w:pPr>
+            <w:r>
+              <w:rPr>
+                <w:lang w:val="en-GB"/>
+              </w:rPr>
+              <w:t>System access security</w:t>
+            </w:r>
+          </w:p>
+          <w:p>
+            <w:pPr>
+              <w:pStyle w:val="ListParagraph"/>
+              <w:numPr>
+                <w:ilvl w:val="0"/>
+                <w:numId w:val="5"/>
+              </w:numPr>
+              <w:spacing w:after="0" w:line="240" w:lineRule="auto"/>
+              <w:rPr>
+                <w:lang w:val="en-GB"/>
+              </w:rPr>
+            </w:pPr>
+            <w:r>
+              <w:rPr>
+                <w:lang w:val="en-GB"/>
+              </w:rPr>
+              <w:t xml:space="preserve">Different role employees </w:t>
+            </w:r>
+          </w:p>
+          <w:p>
+            <w:pPr>
+              <w:pStyle w:val="ListParagraph"/>
+              <w:numPr>
+                <w:ilvl w:val="0"/>
+                <w:numId w:val="5"/>
+              </w:numPr>
+              <w:spacing w:after="0" w:line="240" w:lineRule="auto"/>
+              <w:rPr>
+                <w:lang w:val="en-GB"/>
+              </w:rPr>
+            </w:pPr>
+            <w:r>
+              <w:rPr>
+                <w:lang w:val="en-GB"/>
+              </w:rPr>
+              <w:t>Real time updates</w:t>
+            </w:r>
+          </w:p>
+          <w:p>
+            <w:pPr>
+              <w:pStyle w:val="ListParagraph"/>
+              <w:numPr>
+                <w:ilvl w:val="0"/>
+                <w:numId w:val="5"/>
+              </w:numPr>
+              <w:spacing w:after="0" w:line="240" w:lineRule="auto"/>
+              <w:rPr>
+                <w:lang w:val="en-GB"/>
+              </w:rPr>
+            </w:pPr>
+            <w:r>
+              <w:rPr>
+                <w:lang w:val="en-GB"/>
+              </w:rPr>
+              <w:t>Maintenance</w:t>
+            </w:r>
+          </w:p>
+          <w:p>
+            <w:pPr>
+              <w:ind w:left="360"/>
+              <w:rPr>
+                <w:rFonts w:eastAsia="Aptos"/>
+                <w:sz w:val="22"/>
+                <w:szCs w:val="22"/>
+                <w:lang w:val="en-GB"/>
+              </w:rPr>
+            </w:pPr>
+          </w:p>
+        </w:tc>
+      </w:tr>
+      <w:tr>
+        <w:trPr>
+          <w:jc w:val="center"/>
+        </w:trPr>
+        <w:tc>
+          <w:tcPr>
+            <w:tcW w:w="1704" w:type="dxa"/>
+            <w:shd w:val="clear" w:color="auto" w:fill="auto"/>
+          </w:tcPr>
+          <w:p>
+            <w:pPr>
+              <w:jc w:val="center"/>
+              <w:rPr>
+                <w:rFonts w:eastAsia="Aptos"/>
+                <w:sz w:val="22"/>
+                <w:szCs w:val="22"/>
+                <w:lang w:val="en-GB"/>
+              </w:rPr>
+            </w:pPr>
+            <w:r>
+              <w:rPr>
+                <w:rFonts w:eastAsia="Aptos"/>
+                <w:sz w:val="22"/>
+                <w:szCs w:val="22"/>
+                <w:lang w:val="en-GB"/>
+              </w:rPr>
+              <w:t>Description</w:t>
+            </w:r>
+          </w:p>
+        </w:tc>
+        <w:tc>
+          <w:tcPr>
+            <w:tcW w:w="7623" w:type="dxa"/>
+            <w:gridSpan w:val="2"/>
+            <w:shd w:val="clear" w:color="auto" w:fill="auto"/>
+          </w:tcPr>
+          <w:p>
+            <w:pPr>
+              <w:rPr>
+                <w:rFonts w:eastAsia="Aptos"/>
+                <w:sz w:val="22"/>
+                <w:szCs w:val="22"/>
+                <w:lang w:val="en-GB"/>
+              </w:rPr>
+            </w:pPr>
+            <w:r>
+              <w:rPr>
+                <w:rFonts w:eastAsia="Aptos"/>
+                <w:sz w:val="22"/>
+                <w:szCs w:val="22"/>
+                <w:lang w:val="en-GB"/>
+              </w:rPr>
+              <w:t>Quick view of the access to the different functionalities of the system and which functionalities could be access as the different types of employees.</w:t>
+            </w:r>
+          </w:p>
+        </w:tc>
+      </w:tr>
+      <w:tr>
+        <w:trPr>
+          <w:jc w:val="center"/>
+        </w:trPr>
+        <w:tc>
+          <w:tcPr>
+            <w:tcW w:w="1704" w:type="dxa"/>
+            <w:shd w:val="clear" w:color="auto" w:fill="auto"/>
+          </w:tcPr>
+          <w:p>
+            <w:pPr>
+              <w:jc w:val="center"/>
+              <w:rPr>
+                <w:rFonts w:eastAsia="Aptos"/>
+                <w:sz w:val="22"/>
+                <w:szCs w:val="22"/>
+                <w:lang w:val="en-GB"/>
+              </w:rPr>
+            </w:pPr>
+            <w:r>
+              <w:rPr>
+                <w:rFonts w:eastAsia="Aptos"/>
+                <w:sz w:val="22"/>
+                <w:szCs w:val="22"/>
+                <w:lang w:val="en-GB"/>
+              </w:rPr>
+              <w:t>Precondition</w:t>
+            </w:r>
+          </w:p>
+        </w:tc>
+        <w:tc>
+          <w:tcPr>
+            <w:tcW w:w="7623" w:type="dxa"/>
+            <w:gridSpan w:val="2"/>
+            <w:shd w:val="clear" w:color="auto" w:fill="auto"/>
+          </w:tcPr>
+          <w:p>
+            <w:pPr>
+              <w:rPr>
+                <w:rFonts w:eastAsia="Aptos"/>
+                <w:sz w:val="22"/>
+                <w:szCs w:val="22"/>
+                <w:lang w:val="en-GB"/>
+              </w:rPr>
+            </w:pPr>
+            <w:r>
+              <w:rPr>
+                <w:rFonts w:eastAsia="Aptos"/>
+                <w:sz w:val="22"/>
+                <w:szCs w:val="22"/>
+                <w:lang w:val="en-GB"/>
+              </w:rPr>
+              <w:t>The system must implement a log-in system that discriminates access to certain features based on user type.</w:t>
+            </w:r>
+          </w:p>
+        </w:tc>
+      </w:tr>
+      <w:tr>
+        <w:trPr>
+          <w:trHeight w:val="202"/>
+          <w:jc w:val="center"/>
+        </w:trPr>
+        <w:tc>
+          <w:tcPr>
+            <w:tcW w:w="1704" w:type="dxa"/>
+            <w:vMerge w:val="restart"/>
+            <w:shd w:val="clear" w:color="auto" w:fill="auto"/>
+          </w:tcPr>
+          <w:p>
+            <w:pPr>
+              <w:jc w:val="center"/>
+              <w:rPr>
+                <w:rFonts w:eastAsia="Aptos"/>
+                <w:sz w:val="22"/>
+                <w:szCs w:val="22"/>
+                <w:lang w:val="en-GB"/>
+              </w:rPr>
+            </w:pPr>
+          </w:p>
+          <w:p>
+            <w:pPr>
+              <w:jc w:val="center"/>
+              <w:rPr>
+                <w:rFonts w:eastAsia="Aptos"/>
+                <w:sz w:val="22"/>
+                <w:szCs w:val="22"/>
+                <w:lang w:val="en-GB"/>
+              </w:rPr>
+            </w:pPr>
+          </w:p>
+          <w:p>
+            <w:pPr>
+              <w:jc w:val="center"/>
+              <w:rPr>
+                <w:rFonts w:eastAsia="Aptos"/>
+                <w:sz w:val="22"/>
+                <w:szCs w:val="22"/>
+                <w:lang w:val="en-GB"/>
+              </w:rPr>
+            </w:pPr>
+          </w:p>
+          <w:p>
+            <w:pPr>
+              <w:jc w:val="center"/>
+              <w:rPr>
+                <w:rFonts w:eastAsia="Aptos"/>
+                <w:sz w:val="22"/>
+                <w:szCs w:val="22"/>
+                <w:lang w:val="en-GB"/>
+              </w:rPr>
+            </w:pPr>
+            <w:r>
+              <w:rPr>
+                <w:rFonts w:eastAsia="Aptos"/>
+                <w:sz w:val="22"/>
+                <w:szCs w:val="22"/>
+                <w:lang w:val="en-GB"/>
+              </w:rPr>
+              <w:t>Role and System functionalities</w:t>
+            </w:r>
+          </w:p>
+        </w:tc>
+        <w:tc>
+          <w:tcPr>
+            <w:tcW w:w="1417" w:type="dxa"/>
+            <w:shd w:val="clear" w:color="auto" w:fill="auto"/>
+          </w:tcPr>
+          <w:p>
+            <w:pPr>
+              <w:jc w:val="center"/>
+              <w:rPr>
+                <w:rFonts w:eastAsia="Aptos"/>
+                <w:sz w:val="22"/>
+                <w:szCs w:val="22"/>
+                <w:lang w:val="en-GB"/>
+              </w:rPr>
+            </w:pPr>
+          </w:p>
+          <w:p>
+            <w:pPr>
+              <w:jc w:val="center"/>
+              <w:rPr>
+                <w:rFonts w:eastAsia="Aptos"/>
+                <w:sz w:val="22"/>
+                <w:szCs w:val="22"/>
+                <w:lang w:val="en-GB"/>
+              </w:rPr>
+            </w:pPr>
+            <w:r>
+              <w:rPr>
+                <w:rFonts w:eastAsia="Aptos"/>
+                <w:sz w:val="22"/>
+                <w:szCs w:val="22"/>
+                <w:lang w:val="en-GB"/>
+              </w:rPr>
+              <w:t>Dentists</w:t>
+            </w:r>
+          </w:p>
+        </w:tc>
+        <w:tc>
+          <w:tcPr>
+            <w:tcW w:w="6206" w:type="dxa"/>
+            <w:shd w:val="clear" w:color="auto" w:fill="auto"/>
+          </w:tcPr>
+          <w:p>
+            <w:pPr>
+              <w:pStyle w:val="ListParagraph"/>
+              <w:numPr>
+                <w:ilvl w:val="0"/>
+                <w:numId w:val="2"/>
+              </w:numPr>
+              <w:spacing w:after="0" w:line="240" w:lineRule="auto"/>
+              <w:rPr>
+                <w:lang w:val="en-GB"/>
+              </w:rPr>
+            </w:pPr>
+            <w:r>
+              <w:rPr>
+                <w:lang w:val="en-GB"/>
+              </w:rPr>
+              <w:t>Can manage all aspects of the patient history system.</w:t>
+            </w:r>
+          </w:p>
+          <w:p>
+            <w:pPr>
+              <w:pStyle w:val="ListParagraph"/>
+              <w:numPr>
+                <w:ilvl w:val="0"/>
+                <w:numId w:val="2"/>
+              </w:numPr>
+              <w:spacing w:after="0" w:line="240" w:lineRule="auto"/>
+              <w:rPr>
+                <w:lang w:val="en-GB"/>
+              </w:rPr>
+            </w:pPr>
+            <w:r>
+              <w:rPr>
+                <w:lang w:val="en-GB"/>
+              </w:rPr>
+              <w:t>Can generate quotes.</w:t>
+            </w:r>
+          </w:p>
+          <w:p>
+            <w:pPr>
+              <w:pStyle w:val="ListParagraph"/>
+              <w:numPr>
+                <w:ilvl w:val="0"/>
+                <w:numId w:val="2"/>
+              </w:numPr>
+              <w:spacing w:after="0" w:line="240" w:lineRule="auto"/>
+              <w:rPr>
+                <w:lang w:val="en-GB"/>
+              </w:rPr>
+            </w:pPr>
+            <w:r>
+              <w:rPr>
+                <w:lang w:val="en-GB"/>
+              </w:rPr>
+              <w:t>Can log-in</w:t>
+            </w:r>
+          </w:p>
+        </w:tc>
+      </w:tr>
+      <w:tr>
+        <w:trPr>
+          <w:trHeight w:val="157"/>
+          <w:jc w:val="center"/>
+        </w:trPr>
+        <w:tc>
+          <w:tcPr>
+            <w:tcW w:w="1704" w:type="dxa"/>
+            <w:vMerge/>
+            <w:shd w:val="clear" w:color="auto" w:fill="auto"/>
+          </w:tcPr>
+          <w:p>
+            <w:pPr>
+              <w:jc w:val="center"/>
+              <w:rPr>
+                <w:rFonts w:eastAsia="Aptos"/>
+                <w:sz w:val="22"/>
+                <w:szCs w:val="22"/>
+                <w:lang w:val="en-GB"/>
+              </w:rPr>
+            </w:pPr>
+          </w:p>
+        </w:tc>
+        <w:tc>
+          <w:tcPr>
+            <w:tcW w:w="1417" w:type="dxa"/>
+            <w:shd w:val="clear" w:color="auto" w:fill="auto"/>
+          </w:tcPr>
+          <w:p>
+            <w:pPr>
+              <w:jc w:val="center"/>
+              <w:rPr>
+                <w:rFonts w:eastAsia="Aptos"/>
+                <w:sz w:val="22"/>
+                <w:szCs w:val="22"/>
+                <w:lang w:val="en-GB"/>
+              </w:rPr>
+            </w:pPr>
+          </w:p>
+          <w:p>
+            <w:pPr>
+              <w:jc w:val="center"/>
+              <w:rPr>
+                <w:rFonts w:eastAsia="Aptos"/>
+                <w:sz w:val="22"/>
+                <w:szCs w:val="22"/>
+                <w:lang w:val="en-GB"/>
+              </w:rPr>
+            </w:pPr>
+            <w:r>
+              <w:rPr>
+                <w:rFonts w:eastAsia="Aptos"/>
+                <w:sz w:val="22"/>
+                <w:szCs w:val="22"/>
+                <w:lang w:val="en-GB"/>
+              </w:rPr>
+              <w:t>Assistant</w:t>
+            </w:r>
+          </w:p>
+        </w:tc>
+        <w:tc>
+          <w:tcPr>
+            <w:tcW w:w="6206" w:type="dxa"/>
+            <w:shd w:val="clear" w:color="auto" w:fill="auto"/>
+          </w:tcPr>
+          <w:p>
+            <w:pPr>
+              <w:pStyle w:val="ListParagraph"/>
+              <w:numPr>
+                <w:ilvl w:val="0"/>
+                <w:numId w:val="3"/>
+              </w:numPr>
+              <w:rPr>
+                <w:lang w:val="en-GB"/>
+              </w:rPr>
+            </w:pPr>
+            <w:r>
+              <w:rPr>
+                <w:lang w:val="en-GB"/>
+              </w:rPr>
+              <w:t xml:space="preserve">Can view, </w:t>
+            </w:r>
+            <w:proofErr w:type="gramStart"/>
+            <w:r>
+              <w:rPr>
+                <w:lang w:val="en-GB"/>
+              </w:rPr>
+              <w:t>modify</w:t>
+            </w:r>
+            <w:proofErr w:type="gramEnd"/>
+            <w:r>
+              <w:rPr>
+                <w:lang w:val="en-GB"/>
+              </w:rPr>
+              <w:t xml:space="preserve"> and create patient history. </w:t>
+            </w:r>
+          </w:p>
+          <w:p>
+            <w:pPr>
+              <w:pStyle w:val="ListParagraph"/>
+              <w:numPr>
+                <w:ilvl w:val="0"/>
+                <w:numId w:val="3"/>
+              </w:numPr>
+              <w:rPr>
+                <w:lang w:val="en-GB"/>
+              </w:rPr>
+            </w:pPr>
+            <w:r>
+              <w:rPr>
+                <w:lang w:val="en-GB"/>
+              </w:rPr>
+              <w:t>Can modify the medical history.</w:t>
+            </w:r>
+          </w:p>
+        </w:tc>
+      </w:tr>
+      <w:tr>
+        <w:trPr>
+          <w:trHeight w:val="173"/>
+          <w:jc w:val="center"/>
+        </w:trPr>
+        <w:tc>
+          <w:tcPr>
+            <w:tcW w:w="1704" w:type="dxa"/>
+            <w:vMerge/>
+            <w:shd w:val="clear" w:color="auto" w:fill="auto"/>
+          </w:tcPr>
+          <w:p>
+            <w:pPr>
+              <w:jc w:val="center"/>
+              <w:rPr>
+                <w:rFonts w:eastAsia="Aptos"/>
+                <w:sz w:val="22"/>
+                <w:szCs w:val="22"/>
+                <w:lang w:val="en-GB"/>
+              </w:rPr>
+            </w:pPr>
+          </w:p>
+        </w:tc>
+        <w:tc>
+          <w:tcPr>
+            <w:tcW w:w="1417" w:type="dxa"/>
+            <w:shd w:val="clear" w:color="auto" w:fill="auto"/>
+          </w:tcPr>
+          <w:p>
+            <w:pPr>
+              <w:jc w:val="center"/>
+              <w:rPr>
+                <w:rFonts w:eastAsia="Aptos"/>
+                <w:sz w:val="22"/>
+                <w:szCs w:val="22"/>
+                <w:lang w:val="en-GB"/>
+              </w:rPr>
+            </w:pPr>
+          </w:p>
+          <w:p>
+            <w:pPr>
+              <w:jc w:val="center"/>
+              <w:rPr>
+                <w:rFonts w:eastAsia="Aptos"/>
+                <w:sz w:val="22"/>
+                <w:szCs w:val="22"/>
+                <w:lang w:val="en-GB"/>
+              </w:rPr>
+            </w:pPr>
+            <w:r>
+              <w:rPr>
+                <w:rFonts w:eastAsia="Aptos"/>
+                <w:sz w:val="22"/>
+                <w:szCs w:val="22"/>
+                <w:lang w:val="en-GB"/>
+              </w:rPr>
+              <w:t>Receptionist</w:t>
+            </w:r>
+          </w:p>
+        </w:tc>
+        <w:tc>
+          <w:tcPr>
+            <w:tcW w:w="6206" w:type="dxa"/>
+            <w:shd w:val="clear" w:color="auto" w:fill="auto"/>
+          </w:tcPr>
+          <w:p>
+            <w:pPr>
+              <w:pStyle w:val="ListParagraph"/>
+              <w:numPr>
+                <w:ilvl w:val="0"/>
+                <w:numId w:val="4"/>
+              </w:numPr>
+              <w:rPr>
+                <w:lang w:val="en-GB"/>
+              </w:rPr>
+            </w:pPr>
+            <w:r>
+              <w:rPr>
+                <w:lang w:val="en-GB"/>
+              </w:rPr>
+              <w:t>Can access the invoice system.</w:t>
+            </w:r>
+          </w:p>
+          <w:p>
+            <w:pPr>
+              <w:pStyle w:val="ListParagraph"/>
+              <w:numPr>
+                <w:ilvl w:val="0"/>
+                <w:numId w:val="4"/>
+              </w:numPr>
+              <w:spacing w:after="0" w:line="240" w:lineRule="auto"/>
+              <w:rPr>
+                <w:lang w:val="en-GB"/>
+              </w:rPr>
+            </w:pPr>
+            <w:r>
+              <w:rPr>
+                <w:lang w:val="en-GB"/>
+              </w:rPr>
+              <w:t>Can modify the patient history.</w:t>
+            </w:r>
+          </w:p>
+          <w:p>
+            <w:pPr>
+              <w:pStyle w:val="ListParagraph"/>
+              <w:numPr>
+                <w:ilvl w:val="0"/>
+                <w:numId w:val="4"/>
+              </w:numPr>
+              <w:spacing w:after="0" w:line="240" w:lineRule="auto"/>
+              <w:rPr>
+                <w:lang w:val="en-GB"/>
+              </w:rPr>
+            </w:pPr>
+            <w:r>
+              <w:rPr>
+                <w:lang w:val="en-GB"/>
+              </w:rPr>
+              <w:t>Can access the appointment system</w:t>
+            </w:r>
+          </w:p>
+        </w:tc>
+      </w:tr>
+      <w:tr>
+        <w:trPr>
+          <w:jc w:val="center"/>
+        </w:trPr>
+        <w:tc>
+          <w:tcPr>
+            <w:tcW w:w="1704" w:type="dxa"/>
+            <w:shd w:val="clear" w:color="auto" w:fill="auto"/>
+          </w:tcPr>
+          <w:p>
+            <w:pPr>
+              <w:jc w:val="center"/>
+              <w:rPr>
+                <w:rFonts w:eastAsia="Aptos"/>
+                <w:sz w:val="22"/>
+                <w:szCs w:val="22"/>
+                <w:lang w:val="en-GB"/>
+              </w:rPr>
+            </w:pPr>
+            <w:r>
+              <w:rPr>
+                <w:rFonts w:eastAsia="Aptos"/>
+                <w:sz w:val="22"/>
+                <w:szCs w:val="22"/>
+                <w:lang w:val="en-GB"/>
+              </w:rPr>
+              <w:t>Postconditions</w:t>
+            </w:r>
+          </w:p>
+        </w:tc>
+        <w:tc>
+          <w:tcPr>
+            <w:tcW w:w="7623" w:type="dxa"/>
+            <w:gridSpan w:val="2"/>
+            <w:shd w:val="clear" w:color="auto" w:fill="auto"/>
+          </w:tcPr>
+          <w:p>
+            <w:pPr>
+              <w:rPr>
+                <w:rFonts w:eastAsia="Aptos"/>
+                <w:sz w:val="22"/>
+                <w:szCs w:val="22"/>
+                <w:lang w:val="en-GB"/>
+              </w:rPr>
+            </w:pPr>
+            <w:r>
+              <w:rPr>
+                <w:rFonts w:eastAsia="Aptos"/>
+                <w:sz w:val="22"/>
+                <w:szCs w:val="22"/>
+                <w:lang w:val="en-GB"/>
+              </w:rPr>
+              <w:t>The access and changes should be life updated.</w:t>
+            </w:r>
+          </w:p>
+        </w:tc>
+      </w:tr>
+    </w:tbl>
     <w:p>
       <w:pPr>
         <w:pStyle w:val="template"/>
-        <w:jc w:val="center"/>
-        <w:rPr>
-          <w:b/>
-          <w:bCs/>
+        <w:rPr>
           <w:i w:val="0"/>
         </w:rPr>
       </w:pPr>
@@ -5231,10 +6143,7 @@
     <w:p>
       <w:pPr>
         <w:pStyle w:val="template"/>
-        <w:jc w:val="center"/>
-        <w:rPr>
-          <w:b/>
-          <w:bCs/>
+        <w:rPr>
           <w:i w:val="0"/>
         </w:rPr>
       </w:pPr>
@@ -5242,10 +6151,7 @@
     <w:p>
       <w:pPr>
         <w:pStyle w:val="template"/>
-        <w:jc w:val="center"/>
-        <w:rPr>
-          <w:b/>
-          <w:bCs/>
+        <w:rPr>
           <w:i w:val="0"/>
         </w:rPr>
       </w:pPr>
@@ -5253,10 +6159,7 @@
     <w:p>
       <w:pPr>
         <w:pStyle w:val="template"/>
-        <w:jc w:val="center"/>
-        <w:rPr>
-          <w:b/>
-          <w:bCs/>
+        <w:rPr>
           <w:i w:val="0"/>
         </w:rPr>
       </w:pPr>
@@ -5264,10 +6167,7 @@
     <w:p>
       <w:pPr>
         <w:pStyle w:val="template"/>
-        <w:jc w:val="center"/>
-        <w:rPr>
-          <w:b/>
-          <w:bCs/>
+        <w:rPr>
           <w:i w:val="0"/>
         </w:rPr>
       </w:pPr>
@@ -5275,21 +6175,173 @@
     <w:p>
       <w:pPr>
         <w:pStyle w:val="template"/>
-        <w:jc w:val="center"/>
-        <w:rPr>
-          <w:b/>
-          <w:bCs/>
+        <w:rPr>
           <w:i w:val="0"/>
         </w:rPr>
       </w:pPr>
-      <w:r>
-        <w:rPr>
-          <w:b/>
-          <w:bCs/>
+    </w:p>
+    <w:p>
+      <w:pPr>
+        <w:pStyle w:val="template"/>
+        <w:rPr>
           <w:i w:val="0"/>
         </w:rPr>
-        <w:t>UC-0001</w:t>
-      </w:r>
+      </w:pPr>
+    </w:p>
+    <w:p>
+      <w:pPr>
+        <w:pStyle w:val="template"/>
+        <w:rPr>
+          <w:i w:val="0"/>
+        </w:rPr>
+      </w:pPr>
+    </w:p>
+    <w:p>
+      <w:pPr>
+        <w:pStyle w:val="template"/>
+        <w:rPr>
+          <w:i w:val="0"/>
+        </w:rPr>
+      </w:pPr>
+    </w:p>
+    <w:p>
+      <w:pPr>
+        <w:pStyle w:val="template"/>
+        <w:rPr>
+          <w:i w:val="0"/>
+        </w:rPr>
+      </w:pPr>
+    </w:p>
+    <w:p>
+      <w:pPr>
+        <w:pStyle w:val="template"/>
+        <w:rPr>
+          <w:i w:val="0"/>
+        </w:rPr>
+      </w:pPr>
+    </w:p>
+    <w:p>
+      <w:pPr>
+        <w:pStyle w:val="template"/>
+        <w:rPr>
+          <w:i w:val="0"/>
+        </w:rPr>
+      </w:pPr>
+    </w:p>
+    <w:p>
+      <w:pPr>
+        <w:pStyle w:val="template"/>
+        <w:rPr>
+          <w:i w:val="0"/>
+        </w:rPr>
+      </w:pPr>
+    </w:p>
+    <w:p>
+      <w:pPr>
+        <w:pStyle w:val="template"/>
+        <w:rPr>
+          <w:i w:val="0"/>
+        </w:rPr>
+      </w:pPr>
+    </w:p>
+    <w:p>
+      <w:pPr>
+        <w:pStyle w:val="template"/>
+        <w:rPr>
+          <w:i w:val="0"/>
+        </w:rPr>
+      </w:pPr>
+      <w:r>
+        <w:rPr>
+          <w:i w:val="0"/>
+          <w:noProof/>
+        </w:rPr>
+        <w:drawing>
+          <wp:inline distT="0" distB="0" distL="0" distR="0" wp14:anchorId="355B8263" wp14:editId="6044A7BE">
+            <wp:extent cx="8896350" cy="7063105"/>
+            <wp:effectExtent l="0" t="0" r="0" b="4445"/>
+            <wp:docPr id="2137970632" name="Picture 1"/>
+            <wp:cNvGraphicFramePr>
+              <a:graphicFrameLocks xmlns:a="http://schemas.openxmlformats.org/drawingml/2006/main" noChangeAspect="1"/>
+            </wp:cNvGraphicFramePr>
+            <a:graphic xmlns:a="http://schemas.openxmlformats.org/drawingml/2006/main">
+              <a:graphicData uri="http://schemas.openxmlformats.org/drawingml/2006/picture">
+                <pic:pic xmlns:pic="http://schemas.openxmlformats.org/drawingml/2006/picture">
+                  <pic:nvPicPr>
+                    <pic:cNvPr id="0" name="Picture 2"/>
+                    <pic:cNvPicPr>
+                      <a:picLocks noChangeAspect="1" noChangeArrowheads="1"/>
+                    </pic:cNvPicPr>
+                  </pic:nvPicPr>
+                  <pic:blipFill>
+                    <a:blip r:embed="rId17">
+                      <a:extLst>
+                        <a:ext uri="{28A0092B-C50C-407E-A947-70E740481C1C}">
+                          <a14:useLocalDpi xmlns:a14="http://schemas.microsoft.com/office/drawing/2010/main" val="0"/>
+                        </a:ext>
+                      </a:extLst>
+                    </a:blip>
+                    <a:srcRect/>
+                    <a:stretch>
+                      <a:fillRect/>
+                    </a:stretch>
+                  </pic:blipFill>
+                  <pic:spPr bwMode="auto">
+                    <a:xfrm>
+                      <a:off x="0" y="0"/>
+                      <a:ext cx="8896350" cy="7063105"/>
+                    </a:xfrm>
+                    <a:prstGeom prst="rect">
+                      <a:avLst/>
+                    </a:prstGeom>
+                    <a:noFill/>
+                  </pic:spPr>
+                </pic:pic>
+              </a:graphicData>
+            </a:graphic>
+          </wp:inline>
+        </w:drawing>
+      </w:r>
+    </w:p>
+    <w:p>
+      <w:pPr>
+        <w:pStyle w:val="template"/>
+        <w:rPr>
+          <w:i w:val="0"/>
+        </w:rPr>
+      </w:pPr>
+    </w:p>
+    <w:p>
+      <w:pPr>
+        <w:pStyle w:val="template"/>
+        <w:rPr>
+          <w:i w:val="0"/>
+        </w:rPr>
+      </w:pPr>
+    </w:p>
+    <w:p>
+      <w:pPr>
+        <w:pStyle w:val="template"/>
+        <w:rPr>
+          <w:i w:val="0"/>
+        </w:rPr>
+      </w:pPr>
+    </w:p>
+    <w:p>
+      <w:pPr>
+        <w:pStyle w:val="template"/>
+        <w:rPr>
+          <w:i w:val="0"/>
+        </w:rPr>
+      </w:pPr>
+    </w:p>
+    <w:p>
+      <w:pPr>
+        <w:pStyle w:val="template"/>
+        <w:rPr>
+          <w:i w:val="0"/>
+        </w:rPr>
+      </w:pPr>
     </w:p>
     <w:p>
       <w:pPr>
@@ -5370,6 +6422,7 @@
       <w:bookmarkStart w:id="67" w:name="_Toc439994698"/>
       <w:bookmarkStart w:id="68" w:name="_Toc441231003"/>
       <w:r>
+        <w:lastRenderedPageBreak/>
         <w:t>Appendix C: To Be Determined List</w:t>
       </w:r>
       <w:bookmarkEnd w:id="67"/>
@@ -5383,8 +6436,85 @@
         <w:t>&lt;Collect a numbered list of the TBD (to be determined) references that remain in the SRS so they can be tracked to closure.&gt;</w:t>
       </w:r>
     </w:p>
+    <w:p>
+      <w:pPr>
+        <w:pStyle w:val="template"/>
+      </w:pPr>
+    </w:p>
+    <w:p>
+      <w:pPr>
+        <w:pStyle w:val="template"/>
+      </w:pPr>
+    </w:p>
+    <w:p>
+      <w:pPr>
+        <w:pStyle w:val="template"/>
+      </w:pPr>
+    </w:p>
+    <w:p>
+      <w:pPr>
+        <w:pStyle w:val="template"/>
+      </w:pPr>
+    </w:p>
+    <w:p>
+      <w:pPr>
+        <w:pStyle w:val="template"/>
+      </w:pPr>
+    </w:p>
+    <w:p>
+      <w:pPr>
+        <w:pStyle w:val="template"/>
+      </w:pPr>
+    </w:p>
+    <w:p>
+      <w:pPr>
+        <w:pStyle w:val="template"/>
+      </w:pPr>
+    </w:p>
+    <w:p>
+      <w:pPr>
+        <w:pStyle w:val="template"/>
+      </w:pPr>
+      <w:r>
+        <w:drawing>
+          <wp:inline distT="0" distB="0" distL="0" distR="0" wp14:anchorId="248032D6" wp14:editId="652AFD4D">
+            <wp:extent cx="5731510" cy="4565015"/>
+            <wp:effectExtent l="0" t="0" r="2540" b="6985"/>
+            <wp:docPr id="1989396200" name="Picture 1" descr="A diagram of a diagram&#10;&#10;Description automatically generated"/>
+            <wp:cNvGraphicFramePr>
+              <a:graphicFrameLocks xmlns:a="http://schemas.openxmlformats.org/drawingml/2006/main" noChangeAspect="1"/>
+            </wp:cNvGraphicFramePr>
+            <a:graphic xmlns:a="http://schemas.openxmlformats.org/drawingml/2006/main">
+              <a:graphicData uri="http://schemas.openxmlformats.org/drawingml/2006/picture">
+                <pic:pic xmlns:pic="http://schemas.openxmlformats.org/drawingml/2006/picture">
+                  <pic:nvPicPr>
+                    <pic:cNvPr id="1989396200" name="Picture 1" descr="A diagram of a diagram&#10;&#10;Description automatically generated"/>
+                    <pic:cNvPicPr/>
+                  </pic:nvPicPr>
+                  <pic:blipFill>
+                    <a:blip r:embed="rId18"/>
+                    <a:stretch>
+                      <a:fillRect/>
+                    </a:stretch>
+                  </pic:blipFill>
+                  <pic:spPr>
+                    <a:xfrm>
+                      <a:off x="0" y="0"/>
+                      <a:ext cx="5731510" cy="4565015"/>
+                    </a:xfrm>
+                    <a:prstGeom prst="rect">
+                      <a:avLst/>
+                    </a:prstGeom>
+                  </pic:spPr>
+                </pic:pic>
+              </a:graphicData>
+            </a:graphic>
+          </wp:inline>
+        </w:drawing>
+      </w:r>
+    </w:p>
     <w:sectPr>
-      <w:headerReference w:type="default" r:id="rId16"/>
+      <w:headerReference w:type="default" r:id="rId19"/>
       <w:pgSz w:w="12240" w:h="15840" w:code="1"/>
       <w:pgMar w:top="1440" w:right="1296" w:bottom="1440" w:left="1296" w:header="720" w:footer="720" w:gutter="0"/>
       <w:pgNumType w:start="1"/>
@@ -5418,7 +6548,7 @@
 <w:ftr xmlns:wpc="http://schemas.microsoft.com/office/word/2010/wordprocessingCanvas" xmlns:cx="http://schemas.microsoft.com/office/drawing/2014/chartex" xmlns:cx1="http://schemas.microsoft.com/office/drawing/2015/9/8/chartex" xmlns:cx2="http://schemas.microsoft.com/office/drawing/2015/10/21/chartex" xmlns:cx3="http://schemas.microsoft.com/office/drawing/2016/5/9/chartex" xmlns:cx4="http://schemas.microsoft.com/office/drawing/2016/5/10/chartex" xmlns:cx5="http://schemas.microsoft.com/office/drawing/2016/5/11/chartex" xmlns:cx6="http://schemas.microsoft.com/office/drawing/2016/5/12/chartex" xmlns:cx7="http://schemas.microsoft.com/office/drawing/2016/5/13/chartex" xmlns:cx8="http://schemas.microsoft.com/office/drawing/2016/5/14/chartex" xmlns:mc="http://schemas.openxmlformats.org/markup-compatibility/2006" xmlns:aink="http://schemas.microsoft.com/office/drawing/2016/ink" xmlns:am3d="http://schemas.microsoft.com/office/drawing/2017/model3d" xmlns:o="urn:schemas-microsoft-com:office:office" xmlns:oel="http://schemas.microsoft.com/office/2019/extlst" xmlns:r="http://schemas.openxmlformats.org/officeDocument/2006/relationships" xmlns:m="http://schemas.openxmlformats.org/officeDocument/2006/math" xmlns:v="urn:schemas-microsoft-com:vml" xmlns:wp14="http://schemas.microsoft.com/office/word/2010/wordprocessingDrawing" xmlns:wp="http://schemas.openxmlformats.org/drawingml/2006/wordprocessingDrawing" xmlns:w10="urn:schemas-microsoft-com:office:word" xmlns:w="http://schemas.openxmlformats.org/wordprocessingml/2006/main" xmlns:w14="http://schemas.microsoft.com/office/word/2010/wordml" xmlns:w15="http://schemas.microsoft.com/office/word/2012/wordml" xmlns:w16cex="http://schemas.microsoft.com/office/word/2018/wordml/cex" xmlns:w16cid="http://schemas.microsoft.com/office/word/2016/wordml/cid" xmlns:w16="http://schemas.microsoft.com/office/word/2018/wordml" xmlns:w16sdtdh="http://schemas.microsoft.com/office/word/2020/wordml/sdtdatahash" xmlns:w16se="http://schemas.microsoft.com/office/word/2015/wordml/symex" xmlns:wpg="http://schemas.microsoft.com/office/word/2010/wordprocessingGroup" xmlns:wpi="http://schemas.microsoft.com/office/word/2010/wordprocessingInk" xmlns:wne="http://schemas.microsoft.com/office/word/2006/wordml" xmlns:wps="http://schemas.microsoft.com/office/word/2010/wordprocessingShape" mc:Ignorable="w14 w15 w16se w16cid w16 w16cex w16sdtdh wp14">
   <w:p>
     <w:pPr>
-      <w:pStyle w:val="Piedepgina"/>
+      <w:pStyle w:val="Footer"/>
       <w:jc w:val="center"/>
     </w:pPr>
     <w:r>
@@ -5432,7 +6562,7 @@
 <w:ftr xmlns:wpc="http://schemas.microsoft.com/office/word/2010/wordprocessingCanvas" xmlns:cx="http://schemas.microsoft.com/office/drawing/2014/chartex" xmlns:cx1="http://schemas.microsoft.com/office/drawing/2015/9/8/chartex" xmlns:cx2="http://schemas.microsoft.com/office/drawing/2015/10/21/chartex" xmlns:cx3="http://schemas.microsoft.com/office/drawing/2016/5/9/chartex" xmlns:cx4="http://schemas.microsoft.com/office/drawing/2016/5/10/chartex" xmlns:cx5="http://schemas.microsoft.com/office/drawing/2016/5/11/chartex" xmlns:cx6="http://schemas.microsoft.com/office/drawing/2016/5/12/chartex" xmlns:cx7="http://schemas.microsoft.com/office/drawing/2016/5/13/chartex" xmlns:cx8="http://schemas.microsoft.com/office/drawing/2016/5/14/chartex" xmlns:mc="http://schemas.openxmlformats.org/markup-compatibility/2006" xmlns:aink="http://schemas.microsoft.com/office/drawing/2016/ink" xmlns:am3d="http://schemas.microsoft.com/office/drawing/2017/model3d" xmlns:o="urn:schemas-microsoft-com:office:office" xmlns:oel="http://schemas.microsoft.com/office/2019/extlst" xmlns:r="http://schemas.openxmlformats.org/officeDocument/2006/relationships" xmlns:m="http://schemas.openxmlformats.org/officeDocument/2006/math" xmlns:v="urn:schemas-microsoft-com:vml" xmlns:wp14="http://schemas.microsoft.com/office/word/2010/wordprocessingDrawing" xmlns:wp="http://schemas.openxmlformats.org/drawingml/2006/wordprocessingDrawing" xmlns:w10="urn:schemas-microsoft-com:office:word" xmlns:w="http://schemas.openxmlformats.org/wordprocessingml/2006/main" xmlns:w14="http://schemas.microsoft.com/office/word/2010/wordml" xmlns:w15="http://schemas.microsoft.com/office/word/2012/wordml" xmlns:w16cex="http://schemas.microsoft.com/office/word/2018/wordml/cex" xmlns:w16cid="http://schemas.microsoft.com/office/word/2016/wordml/cid" xmlns:w16="http://schemas.microsoft.com/office/word/2018/wordml" xmlns:w16sdtdh="http://schemas.microsoft.com/office/word/2020/wordml/sdtdatahash" xmlns:w16se="http://schemas.microsoft.com/office/word/2015/wordml/symex" xmlns:wpg="http://schemas.microsoft.com/office/word/2010/wordprocessingGroup" xmlns:wpi="http://schemas.microsoft.com/office/word/2010/wordprocessingInk" xmlns:wne="http://schemas.microsoft.com/office/word/2006/wordml" xmlns:wps="http://schemas.microsoft.com/office/word/2010/wordprocessingShape" mc:Ignorable="w14 w15 w16se w16cid w16 w16cex w16sdtdh wp14">
   <w:p>
     <w:pPr>
-      <w:pStyle w:val="Piedepgina"/>
+      <w:pStyle w:val="Footer"/>
     </w:pPr>
   </w:p>
 </w:ftr>
@@ -5461,7 +6591,7 @@
 <w:hdr xmlns:wpc="http://schemas.microsoft.com/office/word/2010/wordprocessingCanvas" xmlns:cx="http://schemas.microsoft.com/office/drawing/2014/chartex" xmlns:cx1="http://schemas.microsoft.com/office/drawing/2015/9/8/chartex" xmlns:cx2="http://schemas.microsoft.com/office/drawing/2015/10/21/chartex" xmlns:cx3="http://schemas.microsoft.com/office/drawing/2016/5/9/chartex" xmlns:cx4="http://schemas.microsoft.com/office/drawing/2016/5/10/chartex" xmlns:cx5="http://schemas.microsoft.com/office/drawing/2016/5/11/chartex" xmlns:cx6="http://schemas.microsoft.com/office/drawing/2016/5/12/chartex" xmlns:cx7="http://schemas.microsoft.com/office/drawing/2016/5/13/chartex" xmlns:cx8="http://schemas.microsoft.com/office/drawing/2016/5/14/chartex" xmlns:mc="http://schemas.openxmlformats.org/markup-compatibility/2006" xmlns:aink="http://schemas.microsoft.com/office/drawing/2016/ink" xmlns:am3d="http://schemas.microsoft.com/office/drawing/2017/model3d" xmlns:o="urn:schemas-microsoft-com:office:office" xmlns:oel="http://schemas.microsoft.com/office/2019/extlst" xmlns:r="http://schemas.openxmlformats.org/officeDocument/2006/relationships" xmlns:m="http://schemas.openxmlformats.org/officeDocument/2006/math" xmlns:v="urn:schemas-microsoft-com:vml" xmlns:wp14="http://schemas.microsoft.com/office/word/2010/wordprocessingDrawing" xmlns:wp="http://schemas.openxmlformats.org/drawingml/2006/wordprocessingDrawing" xmlns:w10="urn:schemas-microsoft-com:office:word" xmlns:w="http://schemas.openxmlformats.org/wordprocessingml/2006/main" xmlns:w14="http://schemas.microsoft.com/office/word/2010/wordml" xmlns:w15="http://schemas.microsoft.com/office/word/2012/wordml" xmlns:w16cex="http://schemas.microsoft.com/office/word/2018/wordml/cex" xmlns:w16cid="http://schemas.microsoft.com/office/word/2016/wordml/cid" xmlns:w16="http://schemas.microsoft.com/office/word/2018/wordml" xmlns:w16sdtdh="http://schemas.microsoft.com/office/word/2020/wordml/sdtdatahash" xmlns:w16se="http://schemas.microsoft.com/office/word/2015/wordml/symex" xmlns:wpg="http://schemas.microsoft.com/office/word/2010/wordprocessingGroup" xmlns:wpi="http://schemas.microsoft.com/office/word/2010/wordprocessingInk" xmlns:wne="http://schemas.microsoft.com/office/word/2006/wordml" xmlns:wps="http://schemas.microsoft.com/office/word/2010/wordprocessingShape" mc:Ignorable="w14 w15 w16se w16cid w16 w16cex w16sdtdh wp14">
   <w:p>
     <w:pPr>
-      <w:pStyle w:val="Encabezado"/>
+      <w:pStyle w:val="Header"/>
     </w:pPr>
     <w:r>
       <w:t>Software</w:t>
@@ -5476,8 +6606,13 @@
       <w:t xml:space="preserve">Requirements Specification for </w:t>
     </w:r>
     <w:r>
-      <w:t>Clinic Dentix</w:t>
+      <w:t xml:space="preserve">Clinic </w:t>
     </w:r>
+    <w:proofErr w:type="spellStart"/>
+    <w:r>
+      <w:t>Dentix</w:t>
+    </w:r>
+    <w:proofErr w:type="spellEnd"/>
     <w:r>
       <w:tab/>
     </w:r>
@@ -5511,7 +6646,7 @@
 <w:hdr xmlns:wpc="http://schemas.microsoft.com/office/word/2010/wordprocessingCanvas" xmlns:cx="http://schemas.microsoft.com/office/drawing/2014/chartex" xmlns:cx1="http://schemas.microsoft.com/office/drawing/2015/9/8/chartex" xmlns:cx2="http://schemas.microsoft.com/office/drawing/2015/10/21/chartex" xmlns:cx3="http://schemas.microsoft.com/office/drawing/2016/5/9/chartex" xmlns:cx4="http://schemas.microsoft.com/office/drawing/2016/5/10/chartex" xmlns:cx5="http://schemas.microsoft.com/office/drawing/2016/5/11/chartex" xmlns:cx6="http://schemas.microsoft.com/office/drawing/2016/5/12/chartex" xmlns:cx7="http://schemas.microsoft.com/office/drawing/2016/5/13/chartex" xmlns:cx8="http://schemas.microsoft.com/office/drawing/2016/5/14/chartex" xmlns:mc="http://schemas.openxmlformats.org/markup-compatibility/2006" xmlns:aink="http://schemas.microsoft.com/office/drawing/2016/ink" xmlns:am3d="http://schemas.microsoft.com/office/drawing/2017/model3d" xmlns:o="urn:schemas-microsoft-com:office:office" xmlns:oel="http://schemas.microsoft.com/office/2019/extlst" xmlns:r="http://schemas.openxmlformats.org/officeDocument/2006/relationships" xmlns:m="http://schemas.openxmlformats.org/officeDocument/2006/math" xmlns:v="urn:schemas-microsoft-com:vml" xmlns:wp14="http://schemas.microsoft.com/office/word/2010/wordprocessingDrawing" xmlns:wp="http://schemas.openxmlformats.org/drawingml/2006/wordprocessingDrawing" xmlns:w10="urn:schemas-microsoft-com:office:word" xmlns:w="http://schemas.openxmlformats.org/wordprocessingml/2006/main" xmlns:w14="http://schemas.microsoft.com/office/word/2010/wordml" xmlns:w15="http://schemas.microsoft.com/office/word/2012/wordml" xmlns:w16cex="http://schemas.microsoft.com/office/word/2018/wordml/cex" xmlns:w16cid="http://schemas.microsoft.com/office/word/2016/wordml/cid" xmlns:w16="http://schemas.microsoft.com/office/word/2018/wordml" xmlns:w16sdtdh="http://schemas.microsoft.com/office/word/2020/wordml/sdtdatahash" xmlns:w16se="http://schemas.microsoft.com/office/word/2015/wordml/symex" xmlns:wpg="http://schemas.microsoft.com/office/word/2010/wordprocessingGroup" xmlns:wpi="http://schemas.microsoft.com/office/word/2010/wordprocessingInk" xmlns:wne="http://schemas.microsoft.com/office/word/2006/wordml" xmlns:wps="http://schemas.microsoft.com/office/word/2010/wordprocessingShape" mc:Ignorable="w14 w15 w16se w16cid w16 w16cex w16sdtdh wp14">
   <w:p>
     <w:pPr>
-      <w:pStyle w:val="Encabezado"/>
+      <w:pStyle w:val="Header"/>
       <w:tabs>
         <w:tab w:val="clear" w:pos="9360"/>
         <w:tab w:val="right" w:pos="9630"/>
@@ -5527,8 +6662,16 @@
       <w:t xml:space="preserve"> </w:t>
     </w:r>
     <w:r>
-      <w:t>Requirements Specification for &lt;Project&gt;</w:t>
+      <w:t xml:space="preserve">Requirements Specification for </w:t>
     </w:r>
+    <w:r>
+      <w:t xml:space="preserve">Clinic </w:t>
+    </w:r>
+    <w:proofErr w:type="spellStart"/>
+    <w:r>
+      <w:t>Dentix</w:t>
+    </w:r>
+    <w:proofErr w:type="spellEnd"/>
     <w:r>
       <w:tab/>
     </w:r>
@@ -5567,7 +6710,7 @@
     <w:lvl w:ilvl="0">
       <w:start w:val="1"/>
       <w:numFmt w:val="decimal"/>
-      <w:pStyle w:val="Ttulo1"/>
+      <w:pStyle w:val="Heading1"/>
       <w:lvlText w:val="%1."/>
       <w:legacy w:legacy="1" w:legacySpace="144" w:legacyIndent="0"/>
       <w:lvlJc w:val="left"/>
@@ -5575,7 +6718,7 @@
     <w:lvl w:ilvl="1">
       <w:start w:val="1"/>
       <w:numFmt w:val="decimal"/>
-      <w:pStyle w:val="Ttulo2"/>
+      <w:pStyle w:val="Heading2"/>
       <w:lvlText w:val="%1.%2"/>
       <w:legacy w:legacy="1" w:legacySpace="144" w:legacyIndent="0"/>
       <w:lvlJc w:val="left"/>
@@ -5583,7 +6726,7 @@
     <w:lvl w:ilvl="2">
       <w:start w:val="1"/>
       <w:numFmt w:val="decimal"/>
-      <w:pStyle w:val="Ttulo3"/>
+      <w:pStyle w:val="Heading3"/>
       <w:lvlText w:val="%1.%2.%3"/>
       <w:legacy w:legacy="1" w:legacySpace="144" w:legacyIndent="0"/>
       <w:lvlJc w:val="left"/>
@@ -5591,7 +6734,7 @@
     <w:lvl w:ilvl="3">
       <w:start w:val="1"/>
       <w:numFmt w:val="decimal"/>
-      <w:pStyle w:val="Ttulo4"/>
+      <w:pStyle w:val="Heading4"/>
       <w:lvlText w:val="%1.%2.%3.%4"/>
       <w:legacy w:legacy="1" w:legacySpace="144" w:legacyIndent="0"/>
       <w:lvlJc w:val="left"/>
@@ -5599,7 +6742,7 @@
     <w:lvl w:ilvl="4">
       <w:start w:val="1"/>
       <w:numFmt w:val="decimal"/>
-      <w:pStyle w:val="Ttulo5"/>
+      <w:pStyle w:val="Heading5"/>
       <w:lvlText w:val="%1.%2.%3.%4.%5"/>
       <w:legacy w:legacy="1" w:legacySpace="144" w:legacyIndent="0"/>
       <w:lvlJc w:val="left"/>
@@ -5607,7 +6750,7 @@
     <w:lvl w:ilvl="5">
       <w:start w:val="1"/>
       <w:numFmt w:val="decimal"/>
-      <w:pStyle w:val="Ttulo6"/>
+      <w:pStyle w:val="Heading6"/>
       <w:lvlText w:val="%1.%2.%3.%4.%5.%6"/>
       <w:legacy w:legacy="1" w:legacySpace="144" w:legacyIndent="0"/>
       <w:lvlJc w:val="left"/>
@@ -5615,7 +6758,7 @@
     <w:lvl w:ilvl="6">
       <w:start w:val="1"/>
       <w:numFmt w:val="decimal"/>
-      <w:pStyle w:val="Ttulo7"/>
+      <w:pStyle w:val="Heading7"/>
       <w:lvlText w:val="%1.%2.%3.%4.%5.%6.%7"/>
       <w:legacy w:legacy="1" w:legacySpace="144" w:legacyIndent="0"/>
       <w:lvlJc w:val="left"/>
@@ -5623,7 +6766,7 @@
     <w:lvl w:ilvl="7">
       <w:start w:val="1"/>
       <w:numFmt w:val="decimal"/>
-      <w:pStyle w:val="Ttulo8"/>
+      <w:pStyle w:val="Heading8"/>
       <w:lvlText w:val="%1.%2.%3.%4.%5.%6.%7.%8"/>
       <w:legacy w:legacy="1" w:legacySpace="144" w:legacyIndent="0"/>
       <w:lvlJc w:val="left"/>
@@ -5631,7 +6774,7 @@
     <w:lvl w:ilvl="8">
       <w:start w:val="1"/>
       <w:numFmt w:val="decimal"/>
-      <w:pStyle w:val="Ttulo9"/>
+      <w:pStyle w:val="Heading9"/>
       <w:lvlText w:val="%1.%2.%3.%4.%5.%6.%7.%8.%9"/>
       <w:legacy w:legacy="1" w:legacySpace="144" w:legacyIndent="0"/>
       <w:lvlJc w:val="left"/>
@@ -7134,7 +8277,51 @@
     <w:lsdException w:name="Subtitle" w:qFormat="1"/>
     <w:lsdException w:name="Strong" w:qFormat="1"/>
     <w:lsdException w:name="Emphasis" w:qFormat="1"/>
+    <w:lsdException w:name="Normal Table" w:semiHidden="1" w:unhideWhenUsed="1"/>
+    <w:lsdException w:name="Table Simple 1" w:semiHidden="1" w:unhideWhenUsed="1"/>
+    <w:lsdException w:name="Table Simple 2" w:semiHidden="1" w:unhideWhenUsed="1"/>
+    <w:lsdException w:name="Table Simple 3" w:semiHidden="1" w:unhideWhenUsed="1"/>
+    <w:lsdException w:name="Table Classic 1" w:semiHidden="1" w:unhideWhenUsed="1"/>
+    <w:lsdException w:name="Table Classic 2" w:semiHidden="1" w:unhideWhenUsed="1"/>
+    <w:lsdException w:name="Table Classic 3" w:semiHidden="1" w:unhideWhenUsed="1"/>
+    <w:lsdException w:name="Table Classic 4" w:semiHidden="1" w:unhideWhenUsed="1"/>
+    <w:lsdException w:name="Table Colorful 1" w:semiHidden="1" w:unhideWhenUsed="1"/>
+    <w:lsdException w:name="Table Colorful 2" w:semiHidden="1" w:unhideWhenUsed="1"/>
+    <w:lsdException w:name="Table Colorful 3" w:semiHidden="1" w:unhideWhenUsed="1"/>
+    <w:lsdException w:name="Table Columns 1" w:semiHidden="1" w:unhideWhenUsed="1"/>
+    <w:lsdException w:name="Table Columns 2" w:semiHidden="1" w:unhideWhenUsed="1"/>
+    <w:lsdException w:name="Table Columns 3" w:semiHidden="1" w:unhideWhenUsed="1"/>
+    <w:lsdException w:name="Table Columns 4" w:semiHidden="1" w:unhideWhenUsed="1"/>
+    <w:lsdException w:name="Table Columns 5" w:semiHidden="1" w:unhideWhenUsed="1"/>
+    <w:lsdException w:name="Table Grid 1" w:semiHidden="1" w:unhideWhenUsed="1"/>
+    <w:lsdException w:name="Table Grid 2" w:semiHidden="1" w:unhideWhenUsed="1"/>
+    <w:lsdException w:name="Table Grid 3" w:semiHidden="1" w:unhideWhenUsed="1"/>
+    <w:lsdException w:name="Table Grid 4" w:semiHidden="1" w:unhideWhenUsed="1"/>
+    <w:lsdException w:name="Table Grid 5" w:semiHidden="1" w:unhideWhenUsed="1"/>
+    <w:lsdException w:name="Table Grid 6" w:semiHidden="1" w:unhideWhenUsed="1"/>
+    <w:lsdException w:name="Table Grid 7" w:semiHidden="1" w:unhideWhenUsed="1"/>
+    <w:lsdException w:name="Table Grid 8" w:semiHidden="1" w:unhideWhenUsed="1"/>
+    <w:lsdException w:name="Table List 1" w:semiHidden="1" w:unhideWhenUsed="1"/>
+    <w:lsdException w:name="Table List 2" w:semiHidden="1" w:unhideWhenUsed="1"/>
+    <w:lsdException w:name="Table List 3" w:semiHidden="1" w:unhideWhenUsed="1"/>
+    <w:lsdException w:name="Table List 4" w:semiHidden="1" w:unhideWhenUsed="1"/>
+    <w:lsdException w:name="Table List 5" w:semiHidden="1" w:unhideWhenUsed="1"/>
+    <w:lsdException w:name="Table List 6" w:semiHidden="1" w:unhideWhenUsed="1"/>
+    <w:lsdException w:name="Table List 7" w:semiHidden="1" w:unhideWhenUsed="1"/>
+    <w:lsdException w:name="Table List 8" w:semiHidden="1" w:unhideWhenUsed="1"/>
+    <w:lsdException w:name="Table 3D effects 1" w:semiHidden="1" w:unhideWhenUsed="1"/>
+    <w:lsdException w:name="Table 3D effects 2" w:semiHidden="1" w:unhideWhenUsed="1"/>
+    <w:lsdException w:name="Table 3D effects 3" w:semiHidden="1" w:unhideWhenUsed="1"/>
+    <w:lsdException w:name="Table Contemporary" w:semiHidden="1" w:unhideWhenUsed="1"/>
+    <w:lsdException w:name="Table Elegant" w:semiHidden="1" w:unhideWhenUsed="1"/>
+    <w:lsdException w:name="Table Professional" w:semiHidden="1" w:unhideWhenUsed="1"/>
+    <w:lsdException w:name="Table Subtle 1" w:semiHidden="1" w:unhideWhenUsed="1"/>
+    <w:lsdException w:name="Table Subtle 2" w:semiHidden="1" w:unhideWhenUsed="1"/>
+    <w:lsdException w:name="Table Web 1" w:semiHidden="1" w:unhideWhenUsed="1"/>
+    <w:lsdException w:name="Table Web 2" w:semiHidden="1" w:unhideWhenUsed="1"/>
+    <w:lsdException w:name="Table Web 3" w:semiHidden="1" w:unhideWhenUsed="1"/>
     <w:lsdException w:name="Table Grid" w:uiPriority="39"/>
+    <w:lsdException w:name="Table Theme" w:semiHidden="1" w:unhideWhenUsed="1"/>
     <w:lsdException w:name="Placeholder Text" w:semiHidden="1" w:uiPriority="99"/>
     <w:lsdException w:name="No Spacing" w:uiPriority="1" w:qFormat="1"/>
     <w:lsdException w:name="Light Shading" w:uiPriority="60"/>
@@ -7368,7 +8555,7 @@
       <w:lang w:val="en-US" w:eastAsia="en-US"/>
     </w:rPr>
   </w:style>
-  <w:style w:type="paragraph" w:styleId="Ttulo1">
+  <w:style w:type="paragraph" w:styleId="Heading1">
     <w:name w:val="heading 1"/>
     <w:basedOn w:val="Normal"/>
     <w:next w:val="Normal"/>
@@ -7388,7 +8575,7 @@
       <w:sz w:val="36"/>
     </w:rPr>
   </w:style>
-  <w:style w:type="paragraph" w:styleId="Ttulo2">
+  <w:style w:type="paragraph" w:styleId="Heading2">
     <w:name w:val="heading 2"/>
     <w:basedOn w:val="Normal"/>
     <w:next w:val="Normal"/>
@@ -7408,7 +8595,7 @@
       <w:sz w:val="28"/>
     </w:rPr>
   </w:style>
-  <w:style w:type="paragraph" w:styleId="Ttulo3">
+  <w:style w:type="paragraph" w:styleId="Heading3">
     <w:name w:val="heading 3"/>
     <w:basedOn w:val="Normal"/>
     <w:next w:val="Normal"/>
@@ -7425,7 +8612,7 @@
       <w:b/>
     </w:rPr>
   </w:style>
-  <w:style w:type="paragraph" w:styleId="Ttulo4">
+  <w:style w:type="paragraph" w:styleId="Heading4">
     <w:name w:val="heading 4"/>
     <w:basedOn w:val="Normal"/>
     <w:next w:val="Normal"/>
@@ -7447,7 +8634,7 @@
       <w:sz w:val="22"/>
     </w:rPr>
   </w:style>
-  <w:style w:type="paragraph" w:styleId="Ttulo5">
+  <w:style w:type="paragraph" w:styleId="Heading5">
     <w:name w:val="heading 5"/>
     <w:basedOn w:val="Normal"/>
     <w:next w:val="Normal"/>
@@ -7466,7 +8653,7 @@
       <w:sz w:val="22"/>
     </w:rPr>
   </w:style>
-  <w:style w:type="paragraph" w:styleId="Ttulo6">
+  <w:style w:type="paragraph" w:styleId="Heading6">
     <w:name w:val="heading 6"/>
     <w:basedOn w:val="Normal"/>
     <w:next w:val="Normal"/>
@@ -7486,7 +8673,7 @@
       <w:sz w:val="22"/>
     </w:rPr>
   </w:style>
-  <w:style w:type="paragraph" w:styleId="Ttulo7">
+  <w:style w:type="paragraph" w:styleId="Heading7">
     <w:name w:val="heading 7"/>
     <w:basedOn w:val="Normal"/>
     <w:next w:val="Normal"/>
@@ -7505,7 +8692,7 @@
       <w:sz w:val="20"/>
     </w:rPr>
   </w:style>
-  <w:style w:type="paragraph" w:styleId="Ttulo8">
+  <w:style w:type="paragraph" w:styleId="Heading8">
     <w:name w:val="heading 8"/>
     <w:basedOn w:val="Normal"/>
     <w:next w:val="Normal"/>
@@ -7525,7 +8712,7 @@
       <w:sz w:val="20"/>
     </w:rPr>
   </w:style>
-  <w:style w:type="paragraph" w:styleId="Ttulo9">
+  <w:style w:type="paragraph" w:styleId="Heading9">
     <w:name w:val="heading 9"/>
     <w:basedOn w:val="Normal"/>
     <w:next w:val="Normal"/>
@@ -7545,13 +8732,17 @@
       <w:sz w:val="18"/>
     </w:rPr>
   </w:style>
-  <w:style w:type="character" w:default="1" w:styleId="Fuentedeprrafopredeter">
+  <w:style w:type="character" w:default="1" w:styleId="DefaultParagraphFont">
     <w:name w:val="Default Paragraph Font"/>
+    <w:uiPriority w:val="1"/>
     <w:semiHidden/>
+    <w:unhideWhenUsed/>
   </w:style>
-  <w:style w:type="table" w:default="1" w:styleId="Tablanormal">
+  <w:style w:type="table" w:default="1" w:styleId="TableNormal">
     <w:name w:val="Normal Table"/>
+    <w:uiPriority w:val="99"/>
     <w:semiHidden/>
+    <w:unhideWhenUsed/>
     <w:tblPr>
       <w:tblInd w:w="0" w:type="dxa"/>
       <w:tblCellMar>
@@ -7562,11 +8753,13 @@
       </w:tblCellMar>
     </w:tblPr>
   </w:style>
-  <w:style w:type="numbering" w:default="1" w:styleId="Sinlista">
+  <w:style w:type="numbering" w:default="1" w:styleId="NoList">
     <w:name w:val="No List"/>
+    <w:uiPriority w:val="99"/>
     <w:semiHidden/>
+    <w:unhideWhenUsed/>
   </w:style>
-  <w:style w:type="paragraph" w:styleId="Piedepgina">
+  <w:style w:type="paragraph" w:styleId="Footer">
     <w:name w:val="footer"/>
     <w:basedOn w:val="Normal"/>
     <w:pPr>
@@ -7589,7 +8782,7 @@
       <w:sz w:val="20"/>
     </w:rPr>
   </w:style>
-  <w:style w:type="paragraph" w:styleId="Encabezado">
+  <w:style w:type="paragraph" w:styleId="Header">
     <w:name w:val="header"/>
     <w:basedOn w:val="Normal"/>
     <w:pPr>
@@ -7604,7 +8797,7 @@
       <w:sz w:val="20"/>
     </w:rPr>
   </w:style>
-  <w:style w:type="paragraph" w:customStyle="1" w:styleId="heading1">
+  <w:style w:type="paragraph" w:customStyle="1" w:styleId="heading10">
     <w:name w:val="heading1"/>
     <w:basedOn w:val="Normal"/>
     <w:pPr>
@@ -7616,7 +8809,7 @@
       </w:tabs>
     </w:pPr>
   </w:style>
-  <w:style w:type="paragraph" w:styleId="TDC1">
+  <w:style w:type="paragraph" w:styleId="TOC1">
     <w:name w:val="toc 1"/>
     <w:basedOn w:val="Normal"/>
     <w:next w:val="Normal"/>
@@ -7635,7 +8828,7 @@
       <w:noProof/>
     </w:rPr>
   </w:style>
-  <w:style w:type="paragraph" w:styleId="TDC2">
+  <w:style w:type="paragraph" w:styleId="TOC2">
     <w:name w:val="toc 2"/>
     <w:basedOn w:val="Normal"/>
     <w:next w:val="Normal"/>
@@ -7670,7 +8863,7 @@
       <w:ind w:left="1440"/>
     </w:pPr>
   </w:style>
-  <w:style w:type="paragraph" w:styleId="Ttulo">
+  <w:style w:type="paragraph" w:styleId="Title">
     <w:name w:val="Title"/>
     <w:basedOn w:val="Normal"/>
     <w:qFormat/>
@@ -7698,7 +8891,7 @@
       <w:sz w:val="36"/>
     </w:rPr>
   </w:style>
-  <w:style w:type="paragraph" w:styleId="TDC3">
+  <w:style w:type="paragraph" w:styleId="TOC3">
     <w:name w:val="toc 3"/>
     <w:basedOn w:val="Normal"/>
     <w:next w:val="Normal"/>
@@ -7715,7 +8908,7 @@
       <w:sz w:val="22"/>
     </w:rPr>
   </w:style>
-  <w:style w:type="paragraph" w:styleId="TDC4">
+  <w:style w:type="paragraph" w:styleId="TOC4">
     <w:name w:val="toc 4"/>
     <w:basedOn w:val="Normal"/>
     <w:next w:val="Normal"/>
@@ -7727,7 +8920,7 @@
       <w:ind w:left="720"/>
     </w:pPr>
   </w:style>
-  <w:style w:type="paragraph" w:styleId="TDC5">
+  <w:style w:type="paragraph" w:styleId="TOC5">
     <w:name w:val="toc 5"/>
     <w:basedOn w:val="Normal"/>
     <w:next w:val="Normal"/>
@@ -7739,7 +8932,7 @@
       <w:ind w:left="960"/>
     </w:pPr>
   </w:style>
-  <w:style w:type="paragraph" w:styleId="TDC6">
+  <w:style w:type="paragraph" w:styleId="TOC6">
     <w:name w:val="toc 6"/>
     <w:basedOn w:val="Normal"/>
     <w:next w:val="Normal"/>
@@ -7751,7 +8944,7 @@
       <w:ind w:left="1200"/>
     </w:pPr>
   </w:style>
-  <w:style w:type="paragraph" w:styleId="TDC7">
+  <w:style w:type="paragraph" w:styleId="TOC7">
     <w:name w:val="toc 7"/>
     <w:basedOn w:val="Normal"/>
     <w:next w:val="Normal"/>
@@ -7763,7 +8956,7 @@
       <w:ind w:left="1440"/>
     </w:pPr>
   </w:style>
-  <w:style w:type="paragraph" w:styleId="TDC8">
+  <w:style w:type="paragraph" w:styleId="TOC8">
     <w:name w:val="toc 8"/>
     <w:basedOn w:val="Normal"/>
     <w:next w:val="Normal"/>
@@ -7775,7 +8968,7 @@
       <w:ind w:left="1680"/>
     </w:pPr>
   </w:style>
-  <w:style w:type="paragraph" w:styleId="TDC9">
+  <w:style w:type="paragraph" w:styleId="TOC9">
     <w:name w:val="toc 9"/>
     <w:basedOn w:val="Normal"/>
     <w:next w:val="Normal"/>
@@ -7796,9 +8989,9 @@
       <w:sz w:val="22"/>
     </w:rPr>
   </w:style>
-  <w:style w:type="character" w:styleId="Nmerodepgina">
+  <w:style w:type="character" w:styleId="PageNumber">
     <w:name w:val="page number"/>
-    <w:basedOn w:val="Fuentedeprrafopredeter"/>
+    <w:basedOn w:val="DefaultParagraphFont"/>
   </w:style>
   <w:style w:type="paragraph" w:customStyle="1" w:styleId="level3text">
     <w:name w:val="level 3 text"/>
@@ -7826,7 +9019,7 @@
   </w:style>
   <w:style w:type="paragraph" w:customStyle="1" w:styleId="ByLine">
     <w:name w:val="ByLine"/>
-    <w:basedOn w:val="Ttulo"/>
+    <w:basedOn w:val="Title"/>
     <w:rPr>
       <w:sz w:val="28"/>
     </w:rPr>
@@ -7847,7 +9040,7 @@
   </w:style>
   <w:style w:type="paragraph" w:customStyle="1" w:styleId="SuperTitle">
     <w:name w:val="SuperTitle"/>
-    <w:basedOn w:val="Ttulo"/>
+    <w:basedOn w:val="Title"/>
     <w:next w:val="Normal"/>
     <w:pPr>
       <w:pBdr>
@@ -7861,7 +9054,7 @@
   </w:style>
   <w:style w:type="paragraph" w:customStyle="1" w:styleId="line">
     <w:name w:val="line"/>
-    <w:basedOn w:val="Ttulo"/>
+    <w:basedOn w:val="Title"/>
     <w:pPr>
       <w:pBdr>
         <w:top w:val="single" w:sz="36" w:space="1" w:color="auto"/>
@@ -7872,7 +9065,7 @@
       <w:sz w:val="40"/>
     </w:rPr>
   </w:style>
-  <w:style w:type="paragraph" w:styleId="Prrafodelista">
+  <w:style w:type="paragraph" w:styleId="ListParagraph">
     <w:name w:val="List Paragraph"/>
     <w:basedOn w:val="Normal"/>
     <w:uiPriority w:val="34"/>
@@ -7890,9 +9083,9 @@
       <w:lang w:val="es-ES"/>
     </w:rPr>
   </w:style>
-  <w:style w:type="table" w:styleId="Tablaconcuadrcula">
+  <w:style w:type="table" w:styleId="TableGrid">
     <w:name w:val="Table Grid"/>
-    <w:basedOn w:val="Tablanormal"/>
+    <w:basedOn w:val="TableNormal"/>
     <w:uiPriority w:val="39"/>
     <w:rsid w:val="00DD3BDB"/>
     <w:rPr>
@@ -8211,10 +9404,6 @@
 </file>
 
 <file path=customXml/item1.xml><?xml version="1.0" encoding="utf-8"?>
-<b:Sources xmlns:b="http://schemas.openxmlformats.org/officeDocument/2006/bibliography" xmlns="http://schemas.openxmlformats.org/officeDocument/2006/bibliography" SelectedStyle="\APASixthEditionOfficeOnline.xsl" StyleName="APA" Version="6"/>
-</file>
-
-<file path=customXml/item2.xml><?xml version="1.0" encoding="utf-8"?>
 <ct:contentTypeSchema xmlns:ct="http://schemas.microsoft.com/office/2006/metadata/contentType" xmlns:ma="http://schemas.microsoft.com/office/2006/metadata/properties/metaAttributes" ct:_="" ma:_="" ma:contentTypeName="Documento" ma:contentTypeID="0x010100122E43C608AEFE499695249B183ACACB" ma:contentTypeVersion="8" ma:contentTypeDescription="Crear nuevo documento." ma:contentTypeScope="" ma:versionID="fde75b0ef7761f5b114e6010a6d9023a">
   <xsd:schema xmlns:xsd="http://www.w3.org/2001/XMLSchema" xmlns:xs="http://www.w3.org/2001/XMLSchema" xmlns:p="http://schemas.microsoft.com/office/2006/metadata/properties" xmlns:ns3="6715a1c9-0195-4d99-b2d4-ee4143d8f7d3" xmlns:ns4="209711d5-e185-4e9e-9ba3-d2a1692d57e5" targetNamespace="http://schemas.microsoft.com/office/2006/metadata/properties" ma:root="true" ma:fieldsID="26775f40257281c70186d62df7b2dfc5" ns3:_="" ns4:_="">
     <xsd:import namespace="6715a1c9-0195-4d99-b2d4-ee4143d8f7d3"/>
@@ -8403,7 +9592,19 @@
 </ct:contentTypeSchema>
 </file>
 
+<file path=customXml/item2.xml><?xml version="1.0" encoding="utf-8"?>
+<b:Sources xmlns:b="http://schemas.openxmlformats.org/officeDocument/2006/bibliography" xmlns="http://schemas.openxmlformats.org/officeDocument/2006/bibliography" SelectedStyle="\APASixthEditionOfficeOnline.xsl" StyleName="APA" Version="6"/>
+</file>
+
 <file path=customXml/item3.xml><?xml version="1.0" encoding="utf-8"?>
+<p:properties xmlns:p="http://schemas.microsoft.com/office/2006/metadata/properties" xmlns:xsi="http://www.w3.org/2001/XMLSchema-instance" xmlns:pc="http://schemas.microsoft.com/office/infopath/2007/PartnerControls">
+  <documentManagement>
+    <_activity xmlns="6715a1c9-0195-4d99-b2d4-ee4143d8f7d3" xsi:nil="true"/>
+  </documentManagement>
+</p:properties>
+</file>
+
+<file path=customXml/item4.xml><?xml version="1.0" encoding="utf-8"?>
 <?mso-contentType ?>
 <FormTemplates xmlns="http://schemas.microsoft.com/sharepoint/v3/contenttype/forms">
   <Display>DocumentLibraryForm</Display>
@@ -8412,23 +9613,7 @@
 </FormTemplates>
 </file>
 
-<file path=customXml/item4.xml><?xml version="1.0" encoding="utf-8"?>
-<p:properties xmlns:p="http://schemas.microsoft.com/office/2006/metadata/properties" xmlns:xsi="http://www.w3.org/2001/XMLSchema-instance" xmlns:pc="http://schemas.microsoft.com/office/infopath/2007/PartnerControls">
-  <documentManagement>
-    <_activity xmlns="6715a1c9-0195-4d99-b2d4-ee4143d8f7d3" xsi:nil="true"/>
-  </documentManagement>
-</p:properties>
-</file>
-
 <file path=customXml/itemProps1.xml><?xml version="1.0" encoding="utf-8"?>
-<ds:datastoreItem xmlns:ds="http://schemas.openxmlformats.org/officeDocument/2006/customXml" ds:itemID="{025E46BB-A536-4400-8D30-663C39D8B148}">
-  <ds:schemaRefs>
-    <ds:schemaRef ds:uri="http://schemas.openxmlformats.org/officeDocument/2006/bibliography"/>
-  </ds:schemaRefs>
-</ds:datastoreItem>
-</file>
-
-<file path=customXml/itemProps2.xml><?xml version="1.0" encoding="utf-8"?>
 <ds:datastoreItem xmlns:ds="http://schemas.openxmlformats.org/officeDocument/2006/customXml" ds:itemID="{7930384D-50E0-44C8-B654-261E94D6EA35}">
   <ds:schemaRefs>
     <ds:schemaRef ds:uri="http://schemas.microsoft.com/office/2006/metadata/contentType"/>
@@ -8447,27 +9632,28 @@
 </ds:datastoreItem>
 </file>
 
+<file path=customXml/itemProps2.xml><?xml version="1.0" encoding="utf-8"?>
+<ds:datastoreItem xmlns:ds="http://schemas.openxmlformats.org/officeDocument/2006/customXml" ds:itemID="{025E46BB-A536-4400-8D30-663C39D8B148}">
+  <ds:schemaRefs>
+    <ds:schemaRef ds:uri="http://schemas.openxmlformats.org/officeDocument/2006/bibliography"/>
+  </ds:schemaRefs>
+</ds:datastoreItem>
+</file>
+
 <file path=customXml/itemProps3.xml><?xml version="1.0" encoding="utf-8"?>
+<ds:datastoreItem xmlns:ds="http://schemas.openxmlformats.org/officeDocument/2006/customXml" ds:itemID="{53F4A9DD-C1DB-4961-A8CD-BC9623C960C7}">
+  <ds:schemaRefs>
+    <ds:schemaRef ds:uri="http://schemas.microsoft.com/office/2006/metadata/properties"/>
+    <ds:schemaRef ds:uri="http://schemas.microsoft.com/office/infopath/2007/PartnerControls"/>
+    <ds:schemaRef ds:uri="6715a1c9-0195-4d99-b2d4-ee4143d8f7d3"/>
+  </ds:schemaRefs>
+</ds:datastoreItem>
+</file>
+
+<file path=customXml/itemProps4.xml><?xml version="1.0" encoding="utf-8"?>
 <ds:datastoreItem xmlns:ds="http://schemas.openxmlformats.org/officeDocument/2006/customXml" ds:itemID="{FB206C4B-E8C3-4872-842E-AF75E51CA00E}">
   <ds:schemaRefs>
     <ds:schemaRef ds:uri="http://schemas.microsoft.com/sharepoint/v3/contenttype/forms"/>
   </ds:schemaRefs>
 </ds:datastoreItem>
-</file>
-
-<file path=customXml/itemProps4.xml><?xml version="1.0" encoding="utf-8"?>
-<ds:datastoreItem xmlns:ds="http://schemas.openxmlformats.org/officeDocument/2006/customXml" ds:itemID="{53F4A9DD-C1DB-4961-A8CD-BC9623C960C7}">
-  <ds:schemaRefs>
-    <ds:schemaRef ds:uri="http://schemas.microsoft.com/office/2006/documentManagement/types"/>
-    <ds:schemaRef ds:uri="http://schemas.microsoft.com/office/2006/metadata/properties"/>
-    <ds:schemaRef ds:uri="http://purl.org/dc/dcmitype/"/>
-    <ds:schemaRef ds:uri="http://purl.org/dc/elements/1.1/"/>
-    <ds:schemaRef ds:uri="http://purl.org/dc/terms/"/>
-    <ds:schemaRef ds:uri="http://schemas.microsoft.com/office/infopath/2007/PartnerControls"/>
-    <ds:schemaRef ds:uri="http://www.w3.org/XML/1998/namespace"/>
-    <ds:schemaRef ds:uri="http://schemas.openxmlformats.org/package/2006/metadata/core-properties"/>
-    <ds:schemaRef ds:uri="209711d5-e185-4e9e-9ba3-d2a1692d57e5"/>
-    <ds:schemaRef ds:uri="6715a1c9-0195-4d99-b2d4-ee4143d8f7d3"/>
-  </ds:schemaRefs>
-</ds:datastoreItem>
 </file>
</xml_diff>